<commit_message>
add graph and references
</commit_message>
<xml_diff>
--- a/Final DTC.docx
+++ b/Final DTC.docx
@@ -13292,78 +13292,32 @@
     </w:p>
     <w:p>
       <w:pPr>
-        <w:pStyle w:val="Heading2"/>
-        <w:spacing w:line="480" w:lineRule="auto"/>
-        <w:jc w:val="center"/>
-        <w:rPr>
-          <w:rFonts w:ascii="Times New Roman" w:hAnsi="Times New Roman" w:cs="Times New Roman"/>
-          <w:sz w:val="32"/>
-          <w:szCs w:val="32"/>
-        </w:rPr>
-      </w:pPr>
-      <w:r>
-        <w:rPr>
-          <w:rFonts w:ascii="Times New Roman" w:hAnsi="Times New Roman" w:cs="Times New Roman"/>
-          <w:sz w:val="32"/>
-          <w:szCs w:val="32"/>
+        <w:shd w:val="clear" w:color="auto" w:fill="FFFFFF"/>
+        <w:spacing w:before="100" w:beforeAutospacing="1" w:after="100" w:afterAutospacing="1" w:line="480" w:lineRule="auto"/>
+        <w:rPr>
+          <w:rFonts w:ascii="Times New Roman" w:eastAsia="Times New Roman" w:hAnsi="Times New Roman" w:cs="Times New Roman"/>
+          <w:color w:val="181E25"/>
+          <w:kern w:val="0"/>
+          <w:sz w:val="20"/>
+          <w:szCs w:val="20"/>
+          <w14:ligatures w14:val="none"/>
+        </w:rPr>
+      </w:pPr>
+      <w:r>
+        <w:rPr>
+          <w:rFonts w:ascii="Times New Roman" w:eastAsia="Times New Roman" w:hAnsi="Times New Roman" w:cs="Times New Roman"/>
+          <w:color w:val="181E25"/>
+          <w:kern w:val="0"/>
+          <w:sz w:val="20"/>
+          <w:szCs w:val="20"/>
+          <w14:ligatures w14:val="none"/>
         </w:rPr>
         <w:lastRenderedPageBreak/>
-        <w:t xml:space="preserve">Stock </w:t>
-      </w:r>
-      <w:r>
-        <w:rPr>
-          <w:rFonts w:ascii="Times New Roman" w:hAnsi="Times New Roman" w:cs="Times New Roman"/>
-          <w:sz w:val="32"/>
-          <w:szCs w:val="32"/>
-        </w:rPr>
-        <w:t>M</w:t>
-      </w:r>
-      <w:r>
-        <w:rPr>
-          <w:rFonts w:ascii="Times New Roman" w:hAnsi="Times New Roman" w:cs="Times New Roman"/>
-          <w:sz w:val="32"/>
-          <w:szCs w:val="32"/>
-        </w:rPr>
-        <w:t xml:space="preserve">arket </w:t>
-      </w:r>
-      <w:r>
-        <w:rPr>
-          <w:rFonts w:ascii="Times New Roman" w:hAnsi="Times New Roman" w:cs="Times New Roman"/>
-          <w:sz w:val="32"/>
-          <w:szCs w:val="32"/>
-        </w:rPr>
-        <w:t>A</w:t>
-      </w:r>
-      <w:r>
-        <w:rPr>
-          <w:rFonts w:ascii="Times New Roman" w:hAnsi="Times New Roman" w:cs="Times New Roman"/>
-          <w:sz w:val="32"/>
-          <w:szCs w:val="32"/>
-        </w:rPr>
-        <w:t>nalysis</w:t>
-      </w:r>
-    </w:p>
-    <w:p>
-      <w:pPr>
-        <w:pStyle w:val="Heading1"/>
-        <w:spacing w:line="480" w:lineRule="auto"/>
-        <w:jc w:val="center"/>
-        <w:rPr>
-          <w:rFonts w:ascii="Times New Roman" w:hAnsi="Times New Roman" w:cs="Times New Roman"/>
-          <w:szCs w:val="32"/>
-        </w:rPr>
-      </w:pPr>
-      <w:r>
-        <w:rPr>
-          <w:rFonts w:ascii="Times New Roman" w:hAnsi="Times New Roman" w:cs="Times New Roman"/>
-          <w:noProof/>
-          <w:szCs w:val="32"/>
-        </w:rPr>
         <w:drawing>
-          <wp:inline distT="0" distB="0" distL="0" distR="0" wp14:anchorId="10C7ECC8" wp14:editId="6F131526">
-            <wp:extent cx="5943600" cy="2940050"/>
-            <wp:effectExtent l="0" t="0" r="0" b="0"/>
-            <wp:docPr id="349198721" name="Picture 1" descr="A graph showing a line&#10;&#10;Description automatically generated"/>
+          <wp:inline distT="0" distB="0" distL="0" distR="0" wp14:anchorId="2458861F" wp14:editId="731E13C6">
+            <wp:extent cx="5806943" cy="5524979"/>
+            <wp:effectExtent l="0" t="0" r="3810" b="0"/>
+            <wp:docPr id="1871117863" name="Picture 1" descr="A colorful squares with black text&#10;&#10;Description automatically generated"/>
             <wp:cNvGraphicFramePr>
               <a:graphicFrameLocks xmlns:a="http://schemas.openxmlformats.org/drawingml/2006/main" noChangeAspect="1"/>
             </wp:cNvGraphicFramePr>
@@ -13371,7 +13325,7 @@
               <a:graphicData uri="http://schemas.openxmlformats.org/drawingml/2006/picture">
                 <pic:pic xmlns:pic="http://schemas.openxmlformats.org/drawingml/2006/picture">
                   <pic:nvPicPr>
-                    <pic:cNvPr id="349198721" name="Picture 1" descr="A graph showing a line&#10;&#10;Description automatically generated"/>
+                    <pic:cNvPr id="1871117863" name="Picture 1" descr="A colorful squares with black text&#10;&#10;Description automatically generated"/>
                     <pic:cNvPicPr/>
                   </pic:nvPicPr>
                   <pic:blipFill>
@@ -13383,7 +13337,7 @@
                   <pic:spPr>
                     <a:xfrm>
                       <a:off x="0" y="0"/>
-                      <a:ext cx="5943600" cy="2940050"/>
+                      <a:ext cx="5806943" cy="5524979"/>
                     </a:xfrm>
                     <a:prstGeom prst="rect">
                       <a:avLst/>
@@ -13397,20 +13351,75 @@
       </w:r>
     </w:p>
     <w:p>
-      <w:r>
-        <w:t xml:space="preserve">Stock prices movement one week before and after the </w:t>
-      </w:r>
-      <w:r>
-        <w:t>quarterly filing dates</w:t>
+      <w:pPr>
+        <w:pStyle w:val="Heading2"/>
+        <w:spacing w:line="480" w:lineRule="auto"/>
+        <w:jc w:val="center"/>
+        <w:rPr>
+          <w:rFonts w:ascii="Times New Roman" w:hAnsi="Times New Roman" w:cs="Times New Roman"/>
+          <w:sz w:val="32"/>
+          <w:szCs w:val="32"/>
+        </w:rPr>
+      </w:pPr>
+      <w:r>
+        <w:rPr>
+          <w:rFonts w:ascii="Times New Roman" w:hAnsi="Times New Roman" w:cs="Times New Roman"/>
+          <w:sz w:val="32"/>
+          <w:szCs w:val="32"/>
+        </w:rPr>
+        <w:lastRenderedPageBreak/>
+        <w:t xml:space="preserve">Stock </w:t>
+      </w:r>
+      <w:r>
+        <w:rPr>
+          <w:rFonts w:ascii="Times New Roman" w:hAnsi="Times New Roman" w:cs="Times New Roman"/>
+          <w:sz w:val="32"/>
+          <w:szCs w:val="32"/>
+        </w:rPr>
+        <w:t>M</w:t>
+      </w:r>
+      <w:r>
+        <w:rPr>
+          <w:rFonts w:ascii="Times New Roman" w:hAnsi="Times New Roman" w:cs="Times New Roman"/>
+          <w:sz w:val="32"/>
+          <w:szCs w:val="32"/>
+        </w:rPr>
+        <w:t xml:space="preserve">arket </w:t>
+      </w:r>
+      <w:r>
+        <w:rPr>
+          <w:rFonts w:ascii="Times New Roman" w:hAnsi="Times New Roman" w:cs="Times New Roman"/>
+          <w:sz w:val="32"/>
+          <w:szCs w:val="32"/>
+        </w:rPr>
+        <w:t>A</w:t>
+      </w:r>
+      <w:r>
+        <w:rPr>
+          <w:rFonts w:ascii="Times New Roman" w:hAnsi="Times New Roman" w:cs="Times New Roman"/>
+          <w:sz w:val="32"/>
+          <w:szCs w:val="32"/>
+        </w:rPr>
+        <w:t>nalysis</w:t>
       </w:r>
     </w:p>
     <w:p>
+      <w:pPr>
+        <w:pStyle w:val="Heading1"/>
+        <w:spacing w:line="480" w:lineRule="auto"/>
+        <w:jc w:val="center"/>
+        <w:rPr>
+          <w:rFonts w:ascii="Times New Roman" w:hAnsi="Times New Roman" w:cs="Times New Roman"/>
+          <w:sz w:val="24"/>
+          <w:szCs w:val="24"/>
+        </w:rPr>
+      </w:pPr>
       <w:r>
         <w:drawing>
-          <wp:inline distT="0" distB="0" distL="0" distR="0" wp14:anchorId="0FF98FBE" wp14:editId="2E6D833D">
-            <wp:extent cx="5943600" cy="2929890"/>
-            <wp:effectExtent l="0" t="0" r="0" b="3810"/>
-            <wp:docPr id="655712128" name="Picture 1" descr="A graph with lines and numbers&#10;&#10;Description automatically generated"/>
+          <wp:inline distT="0" distB="0" distL="0" distR="0" wp14:anchorId="2F9852DB" wp14:editId="2E680165">
+            <wp:extent cx="5943600" cy="2933700"/>
+            <wp:effectExtent l="0" t="0" r="0" b="0"/>
+            <wp:docPr id="1573280337" name="Picture 1" descr="A graph showing a line&#10;&#10;Description automatically generated"/>
             <wp:cNvGraphicFramePr>
               <a:graphicFrameLocks xmlns:a="http://schemas.openxmlformats.org/drawingml/2006/main" noChangeAspect="1"/>
             </wp:cNvGraphicFramePr>
@@ -13418,7 +13427,7 @@
               <a:graphicData uri="http://schemas.openxmlformats.org/drawingml/2006/picture">
                 <pic:pic xmlns:pic="http://schemas.openxmlformats.org/drawingml/2006/picture">
                   <pic:nvPicPr>
-                    <pic:cNvPr id="655712128" name="Picture 1" descr="A graph with lines and numbers&#10;&#10;Description automatically generated"/>
+                    <pic:cNvPr id="1573280337" name="Picture 1" descr="A graph showing a line&#10;&#10;Description automatically generated"/>
                     <pic:cNvPicPr/>
                   </pic:nvPicPr>
                   <pic:blipFill>
@@ -13430,7 +13439,7 @@
                   <pic:spPr>
                     <a:xfrm>
                       <a:off x="0" y="0"/>
-                      <a:ext cx="5943600" cy="2929890"/>
+                      <a:ext cx="5943600" cy="2933700"/>
                     </a:xfrm>
                     <a:prstGeom prst="rect">
                       <a:avLst/>
@@ -13444,13 +13453,231 @@
       </w:r>
     </w:p>
     <w:p>
+      <w:pPr>
+        <w:pStyle w:val="Heading1"/>
+        <w:spacing w:line="480" w:lineRule="auto"/>
+        <w:jc w:val="center"/>
+      </w:pPr>
+      <w:r>
+        <w:rPr>
+          <w:rFonts w:ascii="Times New Roman" w:hAnsi="Times New Roman" w:cs="Times New Roman"/>
+          <w:sz w:val="24"/>
+          <w:szCs w:val="24"/>
+        </w:rPr>
+        <w:t xml:space="preserve">Strong fiscal 2021. </w:t>
+      </w:r>
+      <w:sdt>
+        <w:sdtPr>
+          <w:rPr>
+            <w:rFonts w:ascii="Times New Roman" w:hAnsi="Times New Roman" w:cs="Times New Roman"/>
+            <w:sz w:val="24"/>
+            <w:szCs w:val="24"/>
+          </w:rPr>
+          <w:id w:val="1986508911"/>
+          <w:citation/>
+        </w:sdtPr>
+        <w:sdtContent>
+          <w:r>
+            <w:rPr>
+              <w:rFonts w:ascii="Times New Roman" w:hAnsi="Times New Roman" w:cs="Times New Roman"/>
+              <w:sz w:val="24"/>
+              <w:szCs w:val="24"/>
+            </w:rPr>
+            <w:fldChar w:fldCharType="begin"/>
+          </w:r>
+          <w:r>
+            <w:rPr>
+              <w:rFonts w:ascii="Times New Roman" w:hAnsi="Times New Roman" w:cs="Times New Roman"/>
+              <w:sz w:val="24"/>
+              <w:szCs w:val="24"/>
+            </w:rPr>
+            <w:instrText xml:space="preserve"> CITATION Bra21 \l 1033 </w:instrText>
+          </w:r>
+          <w:r>
+            <w:rPr>
+              <w:rFonts w:ascii="Times New Roman" w:hAnsi="Times New Roman" w:cs="Times New Roman"/>
+              <w:sz w:val="24"/>
+              <w:szCs w:val="24"/>
+            </w:rPr>
+            <w:fldChar w:fldCharType="separate"/>
+          </w:r>
+          <w:r>
+            <w:rPr>
+              <w:rFonts w:ascii="Times New Roman" w:hAnsi="Times New Roman" w:cs="Times New Roman"/>
+              <w:noProof/>
+              <w:sz w:val="24"/>
+              <w:szCs w:val="24"/>
+            </w:rPr>
+            <w:t>(Jelinek, 2021)</w:t>
+          </w:r>
+          <w:r>
+            <w:rPr>
+              <w:rFonts w:ascii="Times New Roman" w:hAnsi="Times New Roman" w:cs="Times New Roman"/>
+              <w:sz w:val="24"/>
+              <w:szCs w:val="24"/>
+            </w:rPr>
+            <w:fldChar w:fldCharType="end"/>
+          </w:r>
+        </w:sdtContent>
+      </w:sdt>
+      <w:r>
+        <w:rPr>
+          <w:rFonts w:ascii="Times New Roman" w:eastAsia="Times New Roman" w:hAnsi="Times New Roman" w:cs="Times New Roman"/>
+          <w:color w:val="CCCCCC"/>
+          <w:kern w:val="0"/>
+          <w:sz w:val="24"/>
+          <w:szCs w:val="24"/>
+          <w14:ligatures w14:val="none"/>
+        </w:rPr>
+        <w:t xml:space="preserve">  </w:t>
+      </w:r>
+      <w:r>
+        <w:rPr>
+          <w:rFonts w:ascii="Times New Roman" w:hAnsi="Times New Roman" w:cs="Times New Roman"/>
+          <w:color w:val="1C1D20"/>
+          <w:sz w:val="24"/>
+          <w:szCs w:val="24"/>
+          <w:shd w:val="clear" w:color="auto" w:fill="FFFFFF"/>
+        </w:rPr>
+        <w:t xml:space="preserve">In today's press release, we reported operating results for </w:t>
+      </w:r>
+      <w:r>
+        <w:rPr>
+          <w:rFonts w:ascii="Times New Roman" w:hAnsi="Times New Roman" w:cs="Times New Roman"/>
+          <w:color w:val="1C1D20"/>
+          <w:sz w:val="24"/>
+          <w:szCs w:val="24"/>
+          <w:highlight w:val="yellow"/>
+          <w:shd w:val="clear" w:color="auto" w:fill="FFFFFF"/>
+        </w:rPr>
+        <w:t>the fourth quarter of fiscal 2021 to 16 weeks ended August 29</w:t>
+      </w:r>
+      <w:r>
+        <w:rPr>
+          <w:rFonts w:ascii="Times New Roman" w:hAnsi="Times New Roman" w:cs="Times New Roman"/>
+          <w:color w:val="1C1D20"/>
+          <w:sz w:val="24"/>
+          <w:szCs w:val="24"/>
+          <w:shd w:val="clear" w:color="auto" w:fill="FFFFFF"/>
+        </w:rPr>
+        <w:t>. Reported net income for the quarter came in at $1.67 billion or $3.76 per share. Last year's fourth-quarter net income came in at $1.389 billion or $3.13 per diluted share.</w:t>
+      </w:r>
+      <w:r>
+        <w:rPr>
+          <w:rFonts w:ascii="Times New Roman" w:hAnsi="Times New Roman" w:cs="Times New Roman"/>
+          <w:color w:val="1C1D20"/>
+          <w:sz w:val="24"/>
+          <w:szCs w:val="24"/>
+          <w:shd w:val="clear" w:color="auto" w:fill="FFFFFF"/>
+        </w:rPr>
+        <w:t xml:space="preserve"> </w:t>
+      </w:r>
+      <w:r>
+        <w:rPr>
+          <w:rFonts w:ascii="Times New Roman" w:hAnsi="Times New Roman" w:cs="Times New Roman"/>
+          <w:color w:val="1C1D20"/>
+          <w:sz w:val="24"/>
+          <w:szCs w:val="24"/>
+          <w:shd w:val="clear" w:color="auto" w:fill="FFFFFF"/>
+        </w:rPr>
+        <w:t>during the fourth quarter. Those numbers including the positive impact from gas inflation and FX. Foreign currencies relative to the U.S. dollar positively impact sales by approximately 230 basis points, whereas gasoline price inflation positively impacted sales by approximately 385 basis points.</w:t>
+      </w:r>
+      <w:r>
+        <w:rPr>
+          <w:rFonts w:ascii="Times New Roman" w:hAnsi="Times New Roman" w:cs="Times New Roman"/>
+          <w:color w:val="1C1D20"/>
+          <w:sz w:val="24"/>
+          <w:szCs w:val="24"/>
+          <w:shd w:val="clear" w:color="auto" w:fill="FFFFFF"/>
+        </w:rPr>
+        <w:t xml:space="preserve"> </w:t>
+      </w:r>
+      <w:sdt>
+        <w:sdtPr>
+          <w:rPr>
+            <w:rFonts w:ascii="Times New Roman" w:hAnsi="Times New Roman" w:cs="Times New Roman"/>
+            <w:color w:val="1C1D20"/>
+            <w:sz w:val="24"/>
+            <w:szCs w:val="24"/>
+            <w:shd w:val="clear" w:color="auto" w:fill="FFFFFF"/>
+          </w:rPr>
+          <w:id w:val="184868150"/>
+          <w:citation/>
+        </w:sdtPr>
+        <w:sdtContent>
+          <w:r>
+            <w:rPr>
+              <w:rFonts w:ascii="Times New Roman" w:hAnsi="Times New Roman" w:cs="Times New Roman"/>
+              <w:color w:val="1C1D20"/>
+              <w:sz w:val="24"/>
+              <w:szCs w:val="24"/>
+              <w:shd w:val="clear" w:color="auto" w:fill="FFFFFF"/>
+            </w:rPr>
+            <w:fldChar w:fldCharType="begin"/>
+          </w:r>
+          <w:r>
+            <w:rPr>
+              <w:rFonts w:ascii="Times New Roman" w:hAnsi="Times New Roman" w:cs="Times New Roman"/>
+              <w:color w:val="1C1D20"/>
+              <w:sz w:val="24"/>
+              <w:szCs w:val="24"/>
+              <w:shd w:val="clear" w:color="auto" w:fill="FFFFFF"/>
+            </w:rPr>
+            <w:instrText xml:space="preserve"> CITATION Ric21 \l 1033 </w:instrText>
+          </w:r>
+          <w:r>
+            <w:rPr>
+              <w:rFonts w:ascii="Times New Roman" w:hAnsi="Times New Roman" w:cs="Times New Roman"/>
+              <w:color w:val="1C1D20"/>
+              <w:sz w:val="24"/>
+              <w:szCs w:val="24"/>
+              <w:shd w:val="clear" w:color="auto" w:fill="FFFFFF"/>
+            </w:rPr>
+            <w:fldChar w:fldCharType="separate"/>
+          </w:r>
+          <w:r>
+            <w:rPr>
+              <w:rFonts w:ascii="Times New Roman" w:hAnsi="Times New Roman" w:cs="Times New Roman"/>
+              <w:noProof/>
+              <w:color w:val="1C1D20"/>
+              <w:sz w:val="24"/>
+              <w:szCs w:val="24"/>
+              <w:shd w:val="clear" w:color="auto" w:fill="FFFFFF"/>
+            </w:rPr>
+            <w:t xml:space="preserve"> </w:t>
+          </w:r>
+          <w:r>
+            <w:rPr>
+              <w:rFonts w:ascii="Times New Roman" w:hAnsi="Times New Roman" w:cs="Times New Roman"/>
+              <w:noProof/>
+              <w:color w:val="1C1D20"/>
+              <w:sz w:val="24"/>
+              <w:szCs w:val="24"/>
+              <w:shd w:val="clear" w:color="auto" w:fill="FFFFFF"/>
+            </w:rPr>
+            <w:t>(Galanti, 2021)</w:t>
+          </w:r>
+          <w:r>
+            <w:rPr>
+              <w:rFonts w:ascii="Times New Roman" w:hAnsi="Times New Roman" w:cs="Times New Roman"/>
+              <w:color w:val="1C1D20"/>
+              <w:sz w:val="24"/>
+              <w:szCs w:val="24"/>
+              <w:shd w:val="clear" w:color="auto" w:fill="FFFFFF"/>
+            </w:rPr>
+            <w:fldChar w:fldCharType="end"/>
+          </w:r>
+        </w:sdtContent>
+      </w:sdt>
+    </w:p>
+    <w:p>
       <w:r>
         <w:lastRenderedPageBreak/>
         <w:drawing>
-          <wp:inline distT="0" distB="0" distL="0" distR="0" wp14:anchorId="6A585D34" wp14:editId="4A8CF437">
-            <wp:extent cx="5943600" cy="2966720"/>
-            <wp:effectExtent l="0" t="0" r="0" b="5080"/>
-            <wp:docPr id="1157106356" name="Picture 1" descr="A graph with a red and blue line&#10;&#10;Description automatically generated"/>
+          <wp:inline distT="0" distB="0" distL="0" distR="0" wp14:anchorId="3B62988F" wp14:editId="55771181">
+            <wp:extent cx="5943600" cy="2933065"/>
+            <wp:effectExtent l="0" t="0" r="0" b="635"/>
+            <wp:docPr id="1029135566" name="Picture 1" descr="A graph with a line going up&#10;&#10;Description automatically generated"/>
             <wp:cNvGraphicFramePr>
               <a:graphicFrameLocks xmlns:a="http://schemas.openxmlformats.org/drawingml/2006/main" noChangeAspect="1"/>
             </wp:cNvGraphicFramePr>
@@ -13458,7 +13685,7 @@
               <a:graphicData uri="http://schemas.openxmlformats.org/drawingml/2006/picture">
                 <pic:pic xmlns:pic="http://schemas.openxmlformats.org/drawingml/2006/picture">
                   <pic:nvPicPr>
-                    <pic:cNvPr id="1157106356" name="Picture 1" descr="A graph with a red and blue line&#10;&#10;Description automatically generated"/>
+                    <pic:cNvPr id="1029135566" name="Picture 1" descr="A graph with a line going up&#10;&#10;Description automatically generated"/>
                     <pic:cNvPicPr/>
                   </pic:nvPicPr>
                   <pic:blipFill>
@@ -13470,7 +13697,7 @@
                   <pic:spPr>
                     <a:xfrm>
                       <a:off x="0" y="0"/>
-                      <a:ext cx="5943600" cy="2966720"/>
+                      <a:ext cx="5943600" cy="2933065"/>
                     </a:xfrm>
                     <a:prstGeom prst="rect">
                       <a:avLst/>
@@ -13484,6 +13711,72 @@
       </w:r>
     </w:p>
     <w:p>
+      <w:r>
+        <w:t>From the above graph, t</w:t>
+      </w:r>
+      <w:r>
+        <w:t>he stock</w:t>
+      </w:r>
+      <w:r>
+        <w:t xml:space="preserve"> market appears to respond well </w:t>
+      </w:r>
+      <w:r>
+        <w:t>to</w:t>
+      </w:r>
+      <w:r>
+        <w:t xml:space="preserve"> the latest annual report</w:t>
+      </w:r>
+      <w:r>
+        <w:t xml:space="preserve"> especially a </w:t>
+      </w:r>
+      <w:r>
+        <w:t>60-day</w:t>
+      </w:r>
+      <w:r>
+        <w:t xml:space="preserve"> after the report date</w:t>
+      </w:r>
+      <w:r>
+        <w:t xml:space="preserve"> was </w:t>
+      </w:r>
+      <w:r>
+        <w:t>increase from original price at day-0</w:t>
+      </w:r>
+      <w:r>
+        <w:t xml:space="preserve"> of $544.73 to $599.08, a </w:t>
+      </w:r>
+      <w:r>
+        <w:t>9.97</w:t>
+      </w:r>
+      <w:r>
+        <w:t>%</w:t>
+      </w:r>
+      <w:r>
+        <w:t xml:space="preserve"> and continue </w:t>
+      </w:r>
+      <w:r>
+        <w:t xml:space="preserve">increase 90-day after the report day to </w:t>
+      </w:r>
+      <w:r>
+        <w:t>clo</w:t>
+      </w:r>
+      <w:r>
+        <w:t xml:space="preserve">se at $650.65 or </w:t>
+      </w:r>
+      <w:r>
+        <w:t xml:space="preserve">an </w:t>
+      </w:r>
+      <w:r>
+        <w:t>additional</w:t>
+      </w:r>
+      <w:r>
+        <w:t xml:space="preserve"> 8.6%</w:t>
+      </w:r>
+      <w:r>
+        <w:t xml:space="preserve">. Why? </w:t>
+      </w:r>
+    </w:p>
+    <w:p/>
+    <w:p>
       <w:pPr>
         <w:pStyle w:val="Heading1"/>
         <w:spacing w:line="480" w:lineRule="auto"/>
@@ -13919,7 +14212,18 @@
           <w:sz w:val="24"/>
           <w:szCs w:val="24"/>
         </w:rPr>
-        <w:t>The return on equity coupled with the asset turnover ratio shows a positive signal for Apple’s financial standing as we can see a boost after 2020 and continues until 2023, however, the return on equity ratio drops afterward. The increase in return on equity could be due to the release of new products and services as Apple operates in the highly competitive market and relies on their consumer demand which can fade away over time.</w:t>
+        <w:t xml:space="preserve">The return on equity coupled with the asset turnover ratio shows a positive signal for Apple’s financial standing as we can see a boost after 2020 and continues until 2023, however, the return on equity ratio drops afterward. The increase in return on equity could be due to the release </w:t>
+      </w:r>
+      <w:r>
+        <w:rPr>
+          <w:rFonts w:ascii="Times New Roman" w:hAnsi="Times New Roman" w:cs="Times New Roman"/>
+          <w:color w:val="242424"/>
+          <w:spacing w:val="-1"/>
+          <w:sz w:val="24"/>
+          <w:szCs w:val="24"/>
+        </w:rPr>
+        <w:lastRenderedPageBreak/>
+        <w:t>of new products and services as Apple operates in the highly competitive market and relies on their consumer demand which can fade away over time.</w:t>
       </w:r>
     </w:p>
     <w:p>
@@ -13941,7 +14245,6 @@
           <w:sz w:val="24"/>
           <w:szCs w:val="24"/>
         </w:rPr>
-        <w:lastRenderedPageBreak/>
         <w:t xml:space="preserve">For Kroger, </w:t>
       </w:r>
       <w:r>
@@ -19200,7 +19503,7 @@
     <b:Month>January</b:Month>
     <b:Day>29</b:Day>
     <b:URL>https://en.wikipedia.org/wiki/Apple_Inc.</b:URL>
-    <b:RefOrder>2</b:RefOrder>
+    <b:RefOrder>4</b:RefOrder>
   </b:Source>
   <b:Source>
     <b:Tag>Smi22</b:Tag>
@@ -19223,7 +19526,7 @@
         </b:NameList>
       </b:Author>
     </b:Author>
-    <b:RefOrder>1</b:RefOrder>
+    <b:RefOrder>5</b:RefOrder>
   </b:Source>
   <b:Source>
     <b:Tag>Kro24</b:Tag>
@@ -19235,7 +19538,7 @@
     <b:Month>January</b:Month>
     <b:Day>19</b:Day>
     <b:URL>https://en.wikipedia.org/wiki/Kroger</b:URL>
-    <b:RefOrder>3</b:RefOrder>
+    <b:RefOrder>6</b:RefOrder>
   </b:Source>
   <b:Source>
     <b:Tag>The</b:Tag>
@@ -19244,7 +19547,7 @@
     <b:Title>The Kroger Co. - Sell</b:Title>
     <b:InternetSiteTitle>Zacks</b:InternetSiteTitle>
     <b:URL>https://www.zacks.com/stock/research/KR/stock-style-scores</b:URL>
-    <b:RefOrder>4</b:RefOrder>
+    <b:RefOrder>7</b:RefOrder>
   </b:Source>
   <b:Source>
     <b:Tag>Inc23</b:Tag>
@@ -19264,13 +19567,74 @@
     </b:Author>
     <b:Publisher>United States Securities and Exchange Commission</b:Publisher>
     <b:City>Washington, D.C.</b:City>
-    <b:RefOrder>5</b:RefOrder>
+    <b:RefOrder>3</b:RefOrder>
+  </b:Source>
+  <b:Source>
+    <b:Tag>Bra21</b:Tag>
+    <b:SourceType>DocumentFromInternetSite</b:SourceType>
+    <b:Guid>{55359040-545F-4047-BEB7-9F7738D06825}</b:Guid>
+    <b:Title>Costco Wholesale 2021 Annual Report Fiscal Year Ended August 29, 2021</b:Title>
+    <b:Year>2021</b:Year>
+    <b:Month>December</b:Month>
+    <b:Day>9</b:Day>
+    <b:InternetSiteTitle>PublicNow</b:InternetSiteTitle>
+    <b:URL>https://docs.publicnow.com/viewDoc?hash_primary=465751E761CBC909C2AA85BEBE662F853AE5A63B</b:URL>
+    <b:Author>
+      <b:Author>
+        <b:NameList>
+          <b:Person>
+            <b:Last>Jelinek</b:Last>
+            <b:First>Braig</b:First>
+          </b:Person>
+        </b:NameList>
+      </b:Author>
+    </b:Author>
+    <b:RefOrder>1</b:RefOrder>
+  </b:Source>
+  <b:Source>
+    <b:Tag>Ric21</b:Tag>
+    <b:SourceType>Interview</b:SourceType>
+    <b:Guid>{2ACA8F98-3C84-40A3-A66D-C75DAD90ADD8}</b:Guid>
+    <b:Author>
+      <b:Author>
+        <b:NameList>
+          <b:Person>
+            <b:Last>COST earnings call for the period ending June 30</b:Last>
+            <b:First>2021.</b:First>
+          </b:Person>
+        </b:NameList>
+      </b:Author>
+      <b:Interviewee>
+        <b:NameList>
+          <b:Person>
+            <b:Last>Galanti</b:Last>
+            <b:First>Richard</b:First>
+          </b:Person>
+        </b:NameList>
+      </b:Interviewee>
+      <b:Interviewer>
+        <b:NameList>
+          <b:Person>
+            <b:Last>Transcribing</b:Last>
+            <b:First>Motley</b:First>
+            <b:Middle>Fool</b:Middle>
+          </b:Person>
+        </b:NameList>
+      </b:Interviewer>
+    </b:Author>
+    <b:Title>COST earnings call for the period ending June 30, 2021</b:Title>
+    <b:InternetSiteTitle>The Motley Fool</b:InternetSiteTitle>
+    <b:Year>2021</b:Year>
+    <b:Month>September</b:Month>
+    <b:Day>23</b:Day>
+    <b:URL>https://www.fool.com/earnings/call-transcripts/2021/09/24/costco-wholesale-cost-q4-2021-earnings-call-transc/</b:URL>
+    <b:RefOrder>2</b:RefOrder>
   </b:Source>
 </b:Sources>
 </file>
 
 <file path=customXml/itemProps1.xml><?xml version="1.0" encoding="utf-8"?>
-<ds:datastoreItem xmlns:ds="http://schemas.openxmlformats.org/officeDocument/2006/customXml" ds:itemID="{7CD0E8D5-115E-4AF2-9F94-40B7C7B6378D}">
+<ds:datastoreItem xmlns:ds="http://schemas.openxmlformats.org/officeDocument/2006/customXml" ds:itemID="{1D12DAAA-65E1-4922-B976-41E1A964CA60}">
   <ds:schemaRefs>
     <ds:schemaRef ds:uri="http://schemas.openxmlformats.org/officeDocument/2006/bibliography"/>
   </ds:schemaRefs>

</xml_diff>

<commit_message>
added revenue, net income, equity summary
</commit_message>
<xml_diff>
--- a/Final DTC.docx
+++ b/Final DTC.docx
@@ -2640,7 +2640,6 @@
         </w:rPr>
         <w:t>Central Index Keys (</w:t>
       </w:r>
-      <w:proofErr w:type="spellStart"/>
       <w:r>
         <w:rPr>
           <w:rFonts w:ascii="Times New Roman" w:eastAsia="Times New Roman" w:hAnsi="Times New Roman" w:cs="Times New Roman"/>
@@ -2652,7 +2651,6 @@
         </w:rPr>
         <w:t>cik_str</w:t>
       </w:r>
-      <w:proofErr w:type="spellEnd"/>
       <w:r>
         <w:rPr>
           <w:rFonts w:ascii="Times New Roman" w:eastAsia="Times New Roman" w:hAnsi="Times New Roman" w:cs="Times New Roman"/>
@@ -3383,18 +3381,7 @@
           <w:szCs w:val="24"/>
           <w14:ligatures w14:val="none"/>
         </w:rPr>
-        <w:t>.</w:t>
-      </w:r>
-      <w:r>
-        <w:rPr>
-          <w:rFonts w:ascii="Times New Roman" w:eastAsia="Times New Roman" w:hAnsi="Times New Roman" w:cs="Times New Roman"/>
-          <w:color w:val="181E25"/>
-          <w:kern w:val="0"/>
-          <w:sz w:val="24"/>
-          <w:szCs w:val="24"/>
-          <w14:ligatures w14:val="none"/>
-        </w:rPr>
-        <w:t xml:space="preserve"> </w:t>
+        <w:t xml:space="preserve">. </w:t>
       </w:r>
     </w:p>
     <w:p>
@@ -3758,7 +3745,6 @@
           <w14:ligatures w14:val="none"/>
         </w:rPr>
       </w:pPr>
-      <w:proofErr w:type="spellStart"/>
       <w:r>
         <w:rPr>
           <w:rFonts w:ascii="Times New Roman" w:eastAsia="Times New Roman" w:hAnsi="Times New Roman" w:cs="Times New Roman"/>
@@ -3772,7 +3758,6 @@
         </w:rPr>
         <w:t>RevenueFromContractWithCustomerExcludingAssessedTax</w:t>
       </w:r>
-      <w:proofErr w:type="spellEnd"/>
       <w:r>
         <w:rPr>
           <w:rFonts w:ascii="Times New Roman" w:eastAsia="Times New Roman" w:hAnsi="Times New Roman" w:cs="Times New Roman"/>
@@ -4022,7 +4007,6 @@
           <w14:ligatures w14:val="none"/>
         </w:rPr>
       </w:pPr>
-      <w:proofErr w:type="spellStart"/>
       <w:r>
         <w:rPr>
           <w:rFonts w:ascii="Times New Roman" w:eastAsia="Times New Roman" w:hAnsi="Times New Roman" w:cs="Times New Roman"/>
@@ -4036,7 +4020,6 @@
         </w:rPr>
         <w:t>AssetsCurrent</w:t>
       </w:r>
-      <w:proofErr w:type="spellEnd"/>
       <w:r>
         <w:rPr>
           <w:rFonts w:ascii="Times New Roman" w:eastAsia="Times New Roman" w:hAnsi="Times New Roman" w:cs="Times New Roman"/>
@@ -4231,7 +4214,6 @@
           <w14:ligatures w14:val="none"/>
         </w:rPr>
       </w:pPr>
-      <w:proofErr w:type="spellStart"/>
       <w:r>
         <w:rPr>
           <w:rFonts w:ascii="Times New Roman" w:eastAsia="Times New Roman" w:hAnsi="Times New Roman" w:cs="Times New Roman"/>
@@ -4245,7 +4227,6 @@
         </w:rPr>
         <w:t>LiabilitiesCurrent</w:t>
       </w:r>
-      <w:proofErr w:type="spellEnd"/>
       <w:r>
         <w:rPr>
           <w:rFonts w:ascii="Times New Roman" w:eastAsia="Times New Roman" w:hAnsi="Times New Roman" w:cs="Times New Roman"/>
@@ -4307,7 +4288,6 @@
           <w:szCs w:val="24"/>
         </w:rPr>
       </w:pPr>
-      <w:proofErr w:type="spellStart"/>
       <w:r>
         <w:rPr>
           <w:rFonts w:ascii="Times New Roman" w:hAnsi="Times New Roman" w:cs="Times New Roman"/>
@@ -4330,7 +4310,6 @@
         </w:rPr>
         <w:t>sEquity</w:t>
       </w:r>
-      <w:proofErr w:type="spellEnd"/>
       <w:r>
         <w:rPr>
           <w:rFonts w:ascii="Times New Roman" w:hAnsi="Times New Roman" w:cs="Times New Roman"/>
@@ -4415,7 +4394,6 @@
           <w14:ligatures w14:val="none"/>
         </w:rPr>
       </w:pPr>
-      <w:proofErr w:type="spellStart"/>
       <w:r>
         <w:rPr>
           <w:rFonts w:ascii="Times New Roman" w:eastAsia="Times New Roman" w:hAnsi="Times New Roman" w:cs="Times New Roman"/>
@@ -4429,7 +4407,6 @@
         </w:rPr>
         <w:t>NetIncomeLoss</w:t>
       </w:r>
-      <w:proofErr w:type="spellEnd"/>
       <w:r>
         <w:rPr>
           <w:rFonts w:ascii="Times New Roman" w:eastAsia="Times New Roman" w:hAnsi="Times New Roman" w:cs="Times New Roman"/>
@@ -4527,30 +4504,6 @@
     </w:p>
     <w:p>
       <w:pPr>
-        <w:pStyle w:val="Heading2"/>
-        <w:rPr>
-          <w:rStyle w:val="Heading2Char"/>
-          <w:color w:val="1F3763" w:themeColor="accent1" w:themeShade="7F"/>
-          <w:sz w:val="24"/>
-          <w:szCs w:val="30"/>
-        </w:rPr>
-      </w:pPr>
-      <w:r>
-        <w:rPr>
-          <w:rStyle w:val="Heading2Char"/>
-        </w:rPr>
-        <w:t xml:space="preserve">Data Points and </w:t>
-      </w:r>
-      <w:r>
-        <w:rPr>
-          <w:rStyle w:val="Heading2Char"/>
-        </w:rPr>
-        <w:t>Financial Ratios</w:t>
-      </w:r>
-    </w:p>
-    <w:p/>
-    <w:p>
-      <w:pPr>
         <w:spacing w:line="480" w:lineRule="auto"/>
         <w:rPr>
           <w:rFonts w:ascii="Times New Roman" w:hAnsi="Times New Roman" w:cs="Times New Roman"/>
@@ -4589,19 +4542,7 @@
           <w:szCs w:val="24"/>
           <w14:ligatures w14:val="none"/>
         </w:rPr>
-        <w:t xml:space="preserve">current ratio, debt-to-equity ratio (D/E), and net profit margin. These metrics </w:t>
-      </w:r>
-      <w:r>
-        <w:rPr>
-          <w:rFonts w:ascii="Times New Roman" w:eastAsia="Times New Roman" w:hAnsi="Times New Roman" w:cs="Times New Roman"/>
-          <w:color w:val="181E25"/>
-          <w:kern w:val="0"/>
-          <w:sz w:val="24"/>
-          <w:szCs w:val="24"/>
-          <w14:ligatures w14:val="none"/>
-        </w:rPr>
-        <w:lastRenderedPageBreak/>
-        <w:t xml:space="preserve">are </w:t>
+        <w:t xml:space="preserve">current ratio, debt-to-equity ratio (D/E), and net profit margin. These metrics are </w:t>
       </w:r>
       <w:r>
         <w:rPr>
@@ -4672,6 +4613,7 @@
           <w:sz w:val="24"/>
           <w:szCs w:val="24"/>
         </w:rPr>
+        <w:lastRenderedPageBreak/>
         <w:t>Costco Wholesale Corp</w:t>
       </w:r>
       <w:r>
@@ -7364,9 +7306,689 @@
         </w:tc>
       </w:tr>
     </w:tbl>
-    <w:p/>
     <w:p>
-      <w:r>
+      <w:pPr>
+        <w:rPr>
+          <w:rFonts w:ascii="Times New Roman" w:hAnsi="Times New Roman" w:cs="Times New Roman"/>
+          <w:noProof/>
+        </w:rPr>
+      </w:pPr>
+    </w:p>
+    <w:p>
+      <w:pPr>
+        <w:rPr>
+          <w:rFonts w:ascii="Times New Roman" w:hAnsi="Times New Roman" w:cs="Times New Roman"/>
+          <w:noProof/>
+        </w:rPr>
+      </w:pPr>
+      <w:r>
+        <w:rPr>
+          <w:rFonts w:ascii="Times New Roman" w:hAnsi="Times New Roman" w:cs="Times New Roman"/>
+          <w:noProof/>
+        </w:rPr>
+        <w:t>Revenue</w:t>
+      </w:r>
+    </w:p>
+    <w:p>
+      <w:r>
+        <w:rPr>
+          <w:rFonts w:ascii="Times New Roman" w:hAnsi="Times New Roman" w:cs="Times New Roman"/>
+          <w:noProof/>
+        </w:rPr>
+        <w:drawing>
+          <wp:inline distT="0" distB="0" distL="0" distR="0" wp14:anchorId="780354A5" wp14:editId="12659E04">
+            <wp:extent cx="6252519" cy="3061466"/>
+            <wp:effectExtent l="0" t="0" r="0" b="5715"/>
+            <wp:docPr id="1767079573" name="Picture 1" descr="A graph of a graph with a red line&#10;&#10;Description automatically generated with medium confidence"/>
+            <wp:cNvGraphicFramePr>
+              <a:graphicFrameLocks xmlns:a="http://schemas.openxmlformats.org/drawingml/2006/main" noChangeAspect="1"/>
+            </wp:cNvGraphicFramePr>
+            <a:graphic xmlns:a="http://schemas.openxmlformats.org/drawingml/2006/main">
+              <a:graphicData uri="http://schemas.openxmlformats.org/drawingml/2006/picture">
+                <pic:pic xmlns:pic="http://schemas.openxmlformats.org/drawingml/2006/picture">
+                  <pic:nvPicPr>
+                    <pic:cNvPr id="1767079573" name="Picture 1" descr="A graph of a graph with a red line&#10;&#10;Description automatically generated with medium confidence"/>
+                    <pic:cNvPicPr/>
+                  </pic:nvPicPr>
+                  <pic:blipFill>
+                    <a:blip r:embed="rId14"/>
+                    <a:stretch>
+                      <a:fillRect/>
+                    </a:stretch>
+                  </pic:blipFill>
+                  <pic:spPr>
+                    <a:xfrm>
+                      <a:off x="0" y="0"/>
+                      <a:ext cx="6341480" cy="3105025"/>
+                    </a:xfrm>
+                    <a:prstGeom prst="rect">
+                      <a:avLst/>
+                    </a:prstGeom>
+                  </pic:spPr>
+                </pic:pic>
+              </a:graphicData>
+            </a:graphic>
+          </wp:inline>
+        </w:drawing>
+      </w:r>
+    </w:p>
+    <w:p>
+      <w:pPr>
+        <w:shd w:val="clear" w:color="auto" w:fill="FFFFFF"/>
+        <w:spacing w:after="100" w:afterAutospacing="1" w:line="240" w:lineRule="auto"/>
+        <w:rPr>
+          <w:rFonts w:ascii="Roboto" w:eastAsia="Times New Roman" w:hAnsi="Roboto" w:cs="Times New Roman"/>
+          <w:i/>
+          <w:iCs/>
+          <w:color w:val="444444"/>
+          <w:kern w:val="0"/>
+          <w:sz w:val="21"/>
+          <w:szCs w:val="21"/>
+          <w14:ligatures w14:val="none"/>
+        </w:rPr>
+      </w:pPr>
+      <w:r>
+        <w:rPr>
+          <w:rFonts w:ascii="Roboto" w:eastAsia="Times New Roman" w:hAnsi="Roboto" w:cs="Times New Roman"/>
+          <w:i/>
+          <w:iCs/>
+          <w:color w:val="444444"/>
+          <w:kern w:val="0"/>
+          <w:sz w:val="21"/>
+          <w:szCs w:val="21"/>
+          <w14:ligatures w14:val="none"/>
+        </w:rPr>
+        <w:t xml:space="preserve">Costco annual </w:t>
+      </w:r>
+      <w:r>
+        <w:rPr>
+          <w:rFonts w:ascii="Roboto" w:eastAsia="Times New Roman" w:hAnsi="Roboto" w:cs="Times New Roman"/>
+          <w:i/>
+          <w:iCs/>
+          <w:color w:val="444444"/>
+          <w:kern w:val="0"/>
+          <w:sz w:val="21"/>
+          <w:szCs w:val="21"/>
+          <w14:ligatures w14:val="none"/>
+        </w:rPr>
+        <w:t>revenues</w:t>
+      </w:r>
+      <w:r>
+        <w:rPr>
+          <w:rFonts w:ascii="Roboto" w:eastAsia="Times New Roman" w:hAnsi="Roboto" w:cs="Times New Roman"/>
+          <w:i/>
+          <w:iCs/>
+          <w:color w:val="444444"/>
+          <w:kern w:val="0"/>
+          <w:sz w:val="21"/>
+          <w:szCs w:val="21"/>
+          <w14:ligatures w14:val="none"/>
+        </w:rPr>
+        <w:t xml:space="preserve"> ending September 3, 2023 was </w:t>
+      </w:r>
+      <w:r>
+        <w:rPr>
+          <w:rFonts w:ascii="Roboto" w:eastAsia="Times New Roman" w:hAnsi="Roboto" w:cs="Times New Roman"/>
+          <w:b/>
+          <w:bCs/>
+          <w:i/>
+          <w:iCs/>
+          <w:color w:val="444444"/>
+          <w:kern w:val="0"/>
+          <w:sz w:val="21"/>
+          <w:szCs w:val="21"/>
+          <w14:ligatures w14:val="none"/>
+        </w:rPr>
+        <w:t>$242,290</w:t>
+      </w:r>
+      <w:r>
+        <w:rPr>
+          <w:rFonts w:ascii="Roboto" w:eastAsia="Times New Roman" w:hAnsi="Roboto" w:cs="Times New Roman"/>
+          <w:b/>
+          <w:bCs/>
+          <w:i/>
+          <w:iCs/>
+          <w:color w:val="444444"/>
+          <w:kern w:val="0"/>
+          <w:sz w:val="21"/>
+          <w:szCs w:val="21"/>
+          <w14:ligatures w14:val="none"/>
+        </w:rPr>
+        <w:t>B</w:t>
+      </w:r>
+      <w:r>
+        <w:rPr>
+          <w:rFonts w:ascii="Roboto" w:eastAsia="Times New Roman" w:hAnsi="Roboto" w:cs="Times New Roman"/>
+          <w:i/>
+          <w:iCs/>
+          <w:color w:val="444444"/>
+          <w:kern w:val="0"/>
+          <w:sz w:val="21"/>
+          <w:szCs w:val="21"/>
+          <w14:ligatures w14:val="none"/>
+        </w:rPr>
+        <w:t xml:space="preserve">, about </w:t>
+      </w:r>
+      <w:r>
+        <w:rPr>
+          <w:rFonts w:ascii="Roboto" w:eastAsia="Times New Roman" w:hAnsi="Roboto" w:cs="Times New Roman"/>
+          <w:b/>
+          <w:bCs/>
+          <w:i/>
+          <w:iCs/>
+          <w:color w:val="444444"/>
+          <w:kern w:val="0"/>
+          <w:sz w:val="21"/>
+          <w:szCs w:val="21"/>
+          <w14:ligatures w14:val="none"/>
+        </w:rPr>
+        <w:t>6.76</w:t>
+      </w:r>
+      <w:r>
+        <w:rPr>
+          <w:rFonts w:ascii="Roboto" w:eastAsia="Times New Roman" w:hAnsi="Roboto" w:cs="Times New Roman"/>
+          <w:b/>
+          <w:bCs/>
+          <w:i/>
+          <w:iCs/>
+          <w:color w:val="444444"/>
+          <w:kern w:val="0"/>
+          <w:sz w:val="21"/>
+          <w:szCs w:val="21"/>
+          <w14:ligatures w14:val="none"/>
+        </w:rPr>
+        <w:t>% increase</w:t>
+      </w:r>
+      <w:r>
+        <w:rPr>
+          <w:rFonts w:ascii="Roboto" w:eastAsia="Times New Roman" w:hAnsi="Roboto" w:cs="Times New Roman"/>
+          <w:i/>
+          <w:iCs/>
+          <w:color w:val="444444"/>
+          <w:kern w:val="0"/>
+          <w:sz w:val="21"/>
+          <w:szCs w:val="21"/>
+          <w14:ligatures w14:val="none"/>
+        </w:rPr>
+        <w:t> year-over-year.</w:t>
+      </w:r>
+    </w:p>
+    <w:p>
+      <w:pPr>
+        <w:pStyle w:val="pw-post-body-paragraph"/>
+        <w:shd w:val="clear" w:color="auto" w:fill="FFFFFF"/>
+        <w:spacing w:before="0" w:beforeAutospacing="0" w:after="0" w:afterAutospacing="0" w:line="480" w:lineRule="auto"/>
+        <w:rPr>
+          <w:color w:val="242424"/>
+          <w:spacing w:val="-1"/>
+        </w:rPr>
+      </w:pPr>
+    </w:p>
+    <w:p>
+      <w:pPr>
+        <w:pStyle w:val="pw-post-body-paragraph"/>
+        <w:shd w:val="clear" w:color="auto" w:fill="FFFFFF"/>
+        <w:spacing w:before="0" w:beforeAutospacing="0" w:after="0" w:afterAutospacing="0" w:line="480" w:lineRule="auto"/>
+        <w:rPr>
+          <w:color w:val="242424"/>
+          <w:spacing w:val="-1"/>
+        </w:rPr>
+      </w:pPr>
+    </w:p>
+    <w:p>
+      <w:pPr>
+        <w:pStyle w:val="pw-post-body-paragraph"/>
+        <w:shd w:val="clear" w:color="auto" w:fill="FFFFFF"/>
+        <w:spacing w:before="0" w:beforeAutospacing="0" w:after="0" w:afterAutospacing="0" w:line="480" w:lineRule="auto"/>
+        <w:rPr>
+          <w:color w:val="242424"/>
+          <w:spacing w:val="-1"/>
+        </w:rPr>
+      </w:pPr>
+    </w:p>
+    <w:p>
+      <w:pPr>
+        <w:pStyle w:val="pw-post-body-paragraph"/>
+        <w:shd w:val="clear" w:color="auto" w:fill="FFFFFF"/>
+        <w:spacing w:before="0" w:beforeAutospacing="0" w:after="0" w:afterAutospacing="0" w:line="480" w:lineRule="auto"/>
+        <w:rPr>
+          <w:color w:val="242424"/>
+          <w:spacing w:val="-1"/>
+        </w:rPr>
+      </w:pPr>
+      <w:r>
+        <w:rPr>
+          <w:color w:val="242424"/>
+          <w:spacing w:val="-1"/>
+        </w:rPr>
+        <w:lastRenderedPageBreak/>
+        <w:t>Net Income</w:t>
+      </w:r>
+    </w:p>
+    <w:p>
+      <w:pPr>
+        <w:pStyle w:val="pw-post-body-paragraph"/>
+        <w:shd w:val="clear" w:color="auto" w:fill="FFFFFF"/>
+        <w:spacing w:before="0" w:beforeAutospacing="0" w:after="0" w:afterAutospacing="0" w:line="480" w:lineRule="auto"/>
+        <w:rPr>
+          <w:color w:val="242424"/>
+          <w:spacing w:val="-1"/>
+        </w:rPr>
+      </w:pPr>
+      <w:r>
+        <w:rPr>
+          <w:noProof/>
+          <w:color w:val="242424"/>
+          <w:spacing w:val="-1"/>
+        </w:rPr>
+        <w:drawing>
+          <wp:inline distT="0" distB="0" distL="0" distR="0" wp14:anchorId="3A352CDD" wp14:editId="31E4C546">
+            <wp:extent cx="5907330" cy="2940409"/>
+            <wp:effectExtent l="0" t="0" r="0" b="0"/>
+            <wp:docPr id="214196022" name="Picture 1" descr="A graph with a line going up&#10;&#10;Description automatically generated"/>
+            <wp:cNvGraphicFramePr>
+              <a:graphicFrameLocks xmlns:a="http://schemas.openxmlformats.org/drawingml/2006/main" noChangeAspect="1"/>
+            </wp:cNvGraphicFramePr>
+            <a:graphic xmlns:a="http://schemas.openxmlformats.org/drawingml/2006/main">
+              <a:graphicData uri="http://schemas.openxmlformats.org/drawingml/2006/picture">
+                <pic:pic xmlns:pic="http://schemas.openxmlformats.org/drawingml/2006/picture">
+                  <pic:nvPicPr>
+                    <pic:cNvPr id="214196022" name="Picture 1" descr="A graph with a line going up&#10;&#10;Description automatically generated"/>
+                    <pic:cNvPicPr/>
+                  </pic:nvPicPr>
+                  <pic:blipFill>
+                    <a:blip r:embed="rId15"/>
+                    <a:stretch>
+                      <a:fillRect/>
+                    </a:stretch>
+                  </pic:blipFill>
+                  <pic:spPr>
+                    <a:xfrm>
+                      <a:off x="0" y="0"/>
+                      <a:ext cx="5970369" cy="2971787"/>
+                    </a:xfrm>
+                    <a:prstGeom prst="rect">
+                      <a:avLst/>
+                    </a:prstGeom>
+                  </pic:spPr>
+                </pic:pic>
+              </a:graphicData>
+            </a:graphic>
+          </wp:inline>
+        </w:drawing>
+      </w:r>
+    </w:p>
+    <w:p>
+      <w:pPr>
+        <w:shd w:val="clear" w:color="auto" w:fill="FFFFFF"/>
+        <w:spacing w:after="100" w:afterAutospacing="1" w:line="240" w:lineRule="auto"/>
+        <w:rPr>
+          <w:rFonts w:ascii="Roboto" w:eastAsia="Times New Roman" w:hAnsi="Roboto" w:cs="Times New Roman"/>
+          <w:i/>
+          <w:iCs/>
+          <w:color w:val="444444"/>
+          <w:kern w:val="0"/>
+          <w:sz w:val="21"/>
+          <w:szCs w:val="21"/>
+          <w14:ligatures w14:val="none"/>
+        </w:rPr>
+      </w:pPr>
+      <w:r>
+        <w:rPr>
+          <w:rFonts w:ascii="Roboto" w:eastAsia="Times New Roman" w:hAnsi="Roboto" w:cs="Times New Roman"/>
+          <w:i/>
+          <w:iCs/>
+          <w:color w:val="444444"/>
+          <w:kern w:val="0"/>
+          <w:sz w:val="21"/>
+          <w:szCs w:val="21"/>
+          <w14:ligatures w14:val="none"/>
+        </w:rPr>
+        <w:t>Costco annual net income ending September 3, 2023 was </w:t>
+      </w:r>
+      <w:r>
+        <w:rPr>
+          <w:rFonts w:ascii="Roboto" w:eastAsia="Times New Roman" w:hAnsi="Roboto" w:cs="Times New Roman"/>
+          <w:b/>
+          <w:bCs/>
+          <w:i/>
+          <w:iCs/>
+          <w:color w:val="444444"/>
+          <w:kern w:val="0"/>
+          <w:sz w:val="21"/>
+          <w:szCs w:val="21"/>
+          <w14:ligatures w14:val="none"/>
+        </w:rPr>
+        <w:t>$</w:t>
+      </w:r>
+      <w:r>
+        <w:rPr>
+          <w:rFonts w:ascii="Roboto" w:eastAsia="Times New Roman" w:hAnsi="Roboto" w:cs="Times New Roman"/>
+          <w:b/>
+          <w:bCs/>
+          <w:i/>
+          <w:iCs/>
+          <w:color w:val="444444"/>
+          <w:kern w:val="0"/>
+          <w:sz w:val="21"/>
+          <w:szCs w:val="21"/>
+          <w14:ligatures w14:val="none"/>
+        </w:rPr>
+        <w:t>25,058</w:t>
+      </w:r>
+      <w:r>
+        <w:rPr>
+          <w:rFonts w:ascii="Roboto" w:eastAsia="Times New Roman" w:hAnsi="Roboto" w:cs="Times New Roman"/>
+          <w:b/>
+          <w:bCs/>
+          <w:i/>
+          <w:iCs/>
+          <w:color w:val="444444"/>
+          <w:kern w:val="0"/>
+          <w:sz w:val="21"/>
+          <w:szCs w:val="21"/>
+          <w14:ligatures w14:val="none"/>
+        </w:rPr>
+        <w:t>B</w:t>
+      </w:r>
+      <w:r>
+        <w:rPr>
+          <w:rFonts w:ascii="Roboto" w:eastAsia="Times New Roman" w:hAnsi="Roboto" w:cs="Times New Roman"/>
+          <w:i/>
+          <w:iCs/>
+          <w:color w:val="444444"/>
+          <w:kern w:val="0"/>
+          <w:sz w:val="21"/>
+          <w:szCs w:val="21"/>
+          <w14:ligatures w14:val="none"/>
+        </w:rPr>
+        <w:t xml:space="preserve">, about </w:t>
+      </w:r>
+      <w:r>
+        <w:rPr>
+          <w:rFonts w:ascii="Roboto" w:eastAsia="Times New Roman" w:hAnsi="Roboto" w:cs="Times New Roman"/>
+          <w:b/>
+          <w:bCs/>
+          <w:i/>
+          <w:iCs/>
+          <w:color w:val="444444"/>
+          <w:kern w:val="0"/>
+          <w:sz w:val="21"/>
+          <w:szCs w:val="21"/>
+          <w14:ligatures w14:val="none"/>
+        </w:rPr>
+        <w:t>21.39</w:t>
+      </w:r>
+      <w:r>
+        <w:rPr>
+          <w:rFonts w:ascii="Roboto" w:eastAsia="Times New Roman" w:hAnsi="Roboto" w:cs="Times New Roman"/>
+          <w:b/>
+          <w:bCs/>
+          <w:i/>
+          <w:iCs/>
+          <w:color w:val="444444"/>
+          <w:kern w:val="0"/>
+          <w:sz w:val="21"/>
+          <w:szCs w:val="21"/>
+          <w14:ligatures w14:val="none"/>
+        </w:rPr>
+        <w:t>% increase</w:t>
+      </w:r>
+      <w:r>
+        <w:rPr>
+          <w:rFonts w:ascii="Roboto" w:eastAsia="Times New Roman" w:hAnsi="Roboto" w:cs="Times New Roman"/>
+          <w:i/>
+          <w:iCs/>
+          <w:color w:val="444444"/>
+          <w:kern w:val="0"/>
+          <w:sz w:val="21"/>
+          <w:szCs w:val="21"/>
+          <w14:ligatures w14:val="none"/>
+        </w:rPr>
+        <w:t> year-over-year.</w:t>
+      </w:r>
+    </w:p>
+    <w:p>
+      <w:pPr>
+        <w:pStyle w:val="pw-post-body-paragraph"/>
+        <w:shd w:val="clear" w:color="auto" w:fill="FFFFFF"/>
+        <w:spacing w:before="0" w:beforeAutospacing="0" w:after="0" w:afterAutospacing="0" w:line="480" w:lineRule="auto"/>
+        <w:rPr>
+          <w:color w:val="242424"/>
+          <w:spacing w:val="-1"/>
+        </w:rPr>
+      </w:pPr>
+      <w:r>
+        <w:rPr>
+          <w:color w:val="242424"/>
+          <w:spacing w:val="-1"/>
+        </w:rPr>
+        <w:t>Equity</w:t>
+      </w:r>
+    </w:p>
+    <w:p>
+      <w:pPr>
+        <w:shd w:val="clear" w:color="auto" w:fill="FFFFFF"/>
+        <w:spacing w:after="100" w:afterAutospacing="1" w:line="240" w:lineRule="auto"/>
+        <w:rPr>
+          <w:rFonts w:ascii="Roboto" w:eastAsia="Times New Roman" w:hAnsi="Roboto" w:cs="Times New Roman"/>
+          <w:i/>
+          <w:iCs/>
+          <w:color w:val="444444"/>
+          <w:kern w:val="0"/>
+          <w:sz w:val="21"/>
+          <w:szCs w:val="21"/>
+          <w14:ligatures w14:val="none"/>
+        </w:rPr>
+      </w:pPr>
+      <w:r>
+        <w:rPr>
+          <w:rFonts w:ascii="Roboto" w:eastAsia="Times New Roman" w:hAnsi="Roboto" w:cs="Times New Roman"/>
+          <w:i/>
+          <w:iCs/>
+          <w:color w:val="444444"/>
+          <w:kern w:val="0"/>
+          <w:sz w:val="21"/>
+          <w:szCs w:val="21"/>
+          <w14:ligatures w14:val="none"/>
+        </w:rPr>
+        <w:drawing>
+          <wp:inline distT="0" distB="0" distL="0" distR="0" wp14:anchorId="711BF6D4" wp14:editId="39E6B677">
+            <wp:extent cx="5926504" cy="2944890"/>
+            <wp:effectExtent l="0" t="0" r="0" b="8255"/>
+            <wp:docPr id="1037297542" name="Picture 1" descr="A graph with a line going up&#10;&#10;Description automatically generated"/>
+            <wp:cNvGraphicFramePr>
+              <a:graphicFrameLocks xmlns:a="http://schemas.openxmlformats.org/drawingml/2006/main" noChangeAspect="1"/>
+            </wp:cNvGraphicFramePr>
+            <a:graphic xmlns:a="http://schemas.openxmlformats.org/drawingml/2006/main">
+              <a:graphicData uri="http://schemas.openxmlformats.org/drawingml/2006/picture">
+                <pic:pic xmlns:pic="http://schemas.openxmlformats.org/drawingml/2006/picture">
+                  <pic:nvPicPr>
+                    <pic:cNvPr id="1037297542" name="Picture 1" descr="A graph with a line going up&#10;&#10;Description automatically generated"/>
+                    <pic:cNvPicPr/>
+                  </pic:nvPicPr>
+                  <pic:blipFill>
+                    <a:blip r:embed="rId16"/>
+                    <a:stretch>
+                      <a:fillRect/>
+                    </a:stretch>
+                  </pic:blipFill>
+                  <pic:spPr>
+                    <a:xfrm>
+                      <a:off x="0" y="0"/>
+                      <a:ext cx="5935604" cy="2949412"/>
+                    </a:xfrm>
+                    <a:prstGeom prst="rect">
+                      <a:avLst/>
+                    </a:prstGeom>
+                  </pic:spPr>
+                </pic:pic>
+              </a:graphicData>
+            </a:graphic>
+          </wp:inline>
+        </w:drawing>
+      </w:r>
+    </w:p>
+    <w:p>
+      <w:pPr>
+        <w:shd w:val="clear" w:color="auto" w:fill="FFFFFF"/>
+        <w:spacing w:after="100" w:afterAutospacing="1" w:line="240" w:lineRule="auto"/>
+        <w:rPr>
+          <w:rFonts w:ascii="Roboto" w:eastAsia="Times New Roman" w:hAnsi="Roboto" w:cs="Times New Roman"/>
+          <w:i/>
+          <w:iCs/>
+          <w:color w:val="444444"/>
+          <w:kern w:val="0"/>
+          <w:sz w:val="21"/>
+          <w:szCs w:val="21"/>
+          <w14:ligatures w14:val="none"/>
+        </w:rPr>
+      </w:pPr>
+      <w:r>
+        <w:rPr>
+          <w:rFonts w:ascii="Roboto" w:eastAsia="Times New Roman" w:hAnsi="Roboto" w:cs="Times New Roman"/>
+          <w:i/>
+          <w:iCs/>
+          <w:color w:val="444444"/>
+          <w:kern w:val="0"/>
+          <w:sz w:val="21"/>
+          <w:szCs w:val="21"/>
+          <w14:ligatures w14:val="none"/>
+        </w:rPr>
+        <w:t xml:space="preserve">Costco annual </w:t>
+      </w:r>
+      <w:r>
+        <w:rPr>
+          <w:rFonts w:ascii="Roboto" w:eastAsia="Times New Roman" w:hAnsi="Roboto" w:cs="Times New Roman"/>
+          <w:i/>
+          <w:iCs/>
+          <w:color w:val="444444"/>
+          <w:kern w:val="0"/>
+          <w:sz w:val="21"/>
+          <w:szCs w:val="21"/>
+          <w14:ligatures w14:val="none"/>
+        </w:rPr>
+        <w:t>equity</w:t>
+      </w:r>
+      <w:r>
+        <w:rPr>
+          <w:rFonts w:ascii="Roboto" w:eastAsia="Times New Roman" w:hAnsi="Roboto" w:cs="Times New Roman"/>
+          <w:i/>
+          <w:iCs/>
+          <w:color w:val="444444"/>
+          <w:kern w:val="0"/>
+          <w:sz w:val="21"/>
+          <w:szCs w:val="21"/>
+          <w14:ligatures w14:val="none"/>
+        </w:rPr>
+        <w:t xml:space="preserve"> ending September 3, 2023 was </w:t>
+      </w:r>
+      <w:r>
+        <w:rPr>
+          <w:rFonts w:ascii="Roboto" w:eastAsia="Times New Roman" w:hAnsi="Roboto" w:cs="Times New Roman"/>
+          <w:b/>
+          <w:bCs/>
+          <w:i/>
+          <w:iCs/>
+          <w:color w:val="444444"/>
+          <w:kern w:val="0"/>
+          <w:sz w:val="21"/>
+          <w:szCs w:val="21"/>
+          <w14:ligatures w14:val="none"/>
+        </w:rPr>
+        <w:t>$6</w:t>
+      </w:r>
+      <w:r>
+        <w:rPr>
+          <w:rFonts w:ascii="Roboto" w:eastAsia="Times New Roman" w:hAnsi="Roboto" w:cs="Times New Roman"/>
+          <w:b/>
+          <w:bCs/>
+          <w:i/>
+          <w:iCs/>
+          <w:color w:val="444444"/>
+          <w:kern w:val="0"/>
+          <w:sz w:val="21"/>
+          <w:szCs w:val="21"/>
+          <w14:ligatures w14:val="none"/>
+        </w:rPr>
+        <w:t>,</w:t>
+      </w:r>
+      <w:r>
+        <w:rPr>
+          <w:rFonts w:ascii="Roboto" w:eastAsia="Times New Roman" w:hAnsi="Roboto" w:cs="Times New Roman"/>
+          <w:b/>
+          <w:bCs/>
+          <w:i/>
+          <w:iCs/>
+          <w:color w:val="444444"/>
+          <w:kern w:val="0"/>
+          <w:sz w:val="21"/>
+          <w:szCs w:val="21"/>
+          <w14:ligatures w14:val="none"/>
+        </w:rPr>
+        <w:t>292B</w:t>
+      </w:r>
+      <w:r>
+        <w:rPr>
+          <w:rFonts w:ascii="Roboto" w:eastAsia="Times New Roman" w:hAnsi="Roboto" w:cs="Times New Roman"/>
+          <w:i/>
+          <w:iCs/>
+          <w:color w:val="444444"/>
+          <w:kern w:val="0"/>
+          <w:sz w:val="21"/>
+          <w:szCs w:val="21"/>
+          <w14:ligatures w14:val="none"/>
+        </w:rPr>
+        <w:t xml:space="preserve">, about </w:t>
+      </w:r>
+      <w:r>
+        <w:rPr>
+          <w:rFonts w:ascii="Roboto" w:eastAsia="Times New Roman" w:hAnsi="Roboto" w:cs="Times New Roman"/>
+          <w:b/>
+          <w:bCs/>
+          <w:i/>
+          <w:iCs/>
+          <w:color w:val="444444"/>
+          <w:kern w:val="0"/>
+          <w:sz w:val="21"/>
+          <w:szCs w:val="21"/>
+          <w14:ligatures w14:val="none"/>
+        </w:rPr>
+        <w:t>7.67% increase</w:t>
+      </w:r>
+      <w:r>
+        <w:rPr>
+          <w:rFonts w:ascii="Roboto" w:eastAsia="Times New Roman" w:hAnsi="Roboto" w:cs="Times New Roman"/>
+          <w:i/>
+          <w:iCs/>
+          <w:color w:val="444444"/>
+          <w:kern w:val="0"/>
+          <w:sz w:val="21"/>
+          <w:szCs w:val="21"/>
+          <w14:ligatures w14:val="none"/>
+        </w:rPr>
+        <w:t> year-over-year.</w:t>
+      </w:r>
+    </w:p>
+    <w:p>
+      <w:pPr>
+        <w:shd w:val="clear" w:color="auto" w:fill="FFFFFF"/>
+        <w:spacing w:after="100" w:afterAutospacing="1" w:line="240" w:lineRule="auto"/>
+        <w:rPr>
+          <w:rFonts w:ascii="Roboto" w:eastAsia="Times New Roman" w:hAnsi="Roboto" w:cs="Times New Roman"/>
+          <w:i/>
+          <w:iCs/>
+          <w:color w:val="444444"/>
+          <w:kern w:val="0"/>
+          <w:sz w:val="21"/>
+          <w:szCs w:val="21"/>
+          <w14:ligatures w14:val="none"/>
+        </w:rPr>
+      </w:pPr>
+    </w:p>
+    <w:p>
+      <w:r>
+        <w:lastRenderedPageBreak/>
         <w:t>Overall, Costco</w:t>
       </w:r>
       <w:r>
@@ -7376,16 +7998,28 @@
         <w:t xml:space="preserve"> revenue, net income, and equity </w:t>
       </w:r>
       <w:r>
-        <w:t xml:space="preserve">have a </w:t>
-      </w:r>
-      <w:r>
-        <w:t xml:space="preserve">positive sign of a </w:t>
+        <w:t>show</w:t>
+      </w:r>
+      <w:r>
+        <w:t xml:space="preserve"> a </w:t>
+      </w:r>
+      <w:r>
+        <w:t>positive sign</w:t>
+      </w:r>
+      <w:r>
+        <w:t>al</w:t>
+      </w:r>
+      <w:r>
+        <w:t xml:space="preserve"> of a </w:t>
       </w:r>
       <w:r>
         <w:t>general upward trend over the analyzed period</w:t>
       </w:r>
       <w:r>
-        <w:t xml:space="preserve">. There </w:t>
+        <w:t xml:space="preserve">. </w:t>
+      </w:r>
+      <w:r>
+        <w:t xml:space="preserve">While there </w:t>
       </w:r>
       <w:r>
         <w:t>we</w:t>
@@ -7400,7 +8034,22 @@
         <w:t xml:space="preserve"> in the growth rate</w:t>
       </w:r>
       <w:r>
-        <w:t xml:space="preserve"> and the exceptional performance year such as </w:t>
+        <w:t xml:space="preserve">, </w:t>
+      </w:r>
+      <w:r>
+        <w:t>the</w:t>
+      </w:r>
+      <w:r>
+        <w:t>re were</w:t>
+      </w:r>
+      <w:r>
+        <w:t xml:space="preserve"> exceptional performance year</w:t>
+      </w:r>
+      <w:r>
+        <w:t>,</w:t>
+      </w:r>
+      <w:r>
+        <w:t xml:space="preserve"> such as </w:t>
       </w:r>
       <w:r>
         <w:t xml:space="preserve">the </w:t>
@@ -7430,10 +8079,176 @@
         <w:t xml:space="preserve">year over year </w:t>
       </w:r>
       <w:r>
-        <w:t>during 2020 to 2022</w:t>
-      </w:r>
-      <w:r>
-        <w:t xml:space="preserve">, which also reflect in the </w:t>
+        <w:t>from</w:t>
+      </w:r>
+      <w:r>
+        <w:t xml:space="preserve"> 2020 to 2022</w:t>
+      </w:r>
+      <w:r>
+        <w:t>.</w:t>
+      </w:r>
+      <w:r>
+        <w:t xml:space="preserve"> </w:t>
+      </w:r>
+      <w:r>
+        <w:t xml:space="preserve">This </w:t>
+      </w:r>
+      <w:r>
+        <w:t>significant increase</w:t>
+      </w:r>
+      <w:r>
+        <w:t xml:space="preserve"> could be </w:t>
+      </w:r>
+      <w:r>
+        <w:t xml:space="preserve">attributed to the impact of </w:t>
+      </w:r>
+      <w:r>
+        <w:t>the coronavirus pandemic that swept through the g</w:t>
+      </w:r>
+      <w:r>
+        <w:t>lobe in early 2020.</w:t>
+      </w:r>
+      <w:r>
+        <w:t xml:space="preserve"> This could be due to</w:t>
+      </w:r>
+      <w:r>
+        <w:t xml:space="preserve"> </w:t>
+      </w:r>
+      <w:r>
+        <w:t>Costco was considered an essential business and</w:t>
+      </w:r>
+      <w:r>
+        <w:t xml:space="preserve"> </w:t>
+      </w:r>
+      <w:r>
+        <w:t>a</w:t>
+      </w:r>
+      <w:r>
+        <w:t xml:space="preserve">ble to continue </w:t>
+      </w:r>
+      <w:r>
+        <w:t xml:space="preserve">their growth in </w:t>
+      </w:r>
+      <w:r>
+        <w:t xml:space="preserve">revenue and </w:t>
+      </w:r>
+      <w:r>
+        <w:t>net sales</w:t>
+      </w:r>
+      <w:r>
+        <w:t xml:space="preserve"> </w:t>
+      </w:r>
+      <w:r>
+        <w:t>during this period. Additionally, i</w:t>
+      </w:r>
+      <w:r>
+        <w:t>t</w:t>
+      </w:r>
+      <w:r>
+        <w:t>s ecommerce business also saw a 50% increase</w:t>
+      </w:r>
+      <w:r>
+        <w:t xml:space="preserve"> </w:t>
+      </w:r>
+      <w:r>
+        <w:t xml:space="preserve">in sales in 2020 </w:t>
+      </w:r>
+      <w:r>
+        <w:t xml:space="preserve"> </w:t>
+      </w:r>
+      <w:sdt>
+        <w:sdtPr>
+          <w:id w:val="-1485385903"/>
+          <w:citation/>
+        </w:sdtPr>
+        <w:sdtContent>
+          <w:r>
+            <w:fldChar w:fldCharType="begin"/>
+          </w:r>
+          <w:r>
+            <w:instrText xml:space="preserve">CITATION Cra20 \l 1033 </w:instrText>
+          </w:r>
+          <w:r>
+            <w:fldChar w:fldCharType="separate"/>
+          </w:r>
+          <w:r>
+            <w:rPr>
+              <w:noProof/>
+            </w:rPr>
+            <w:t>(Jelinek, 2020 Annual Report, 2020)</w:t>
+          </w:r>
+          <w:r>
+            <w:fldChar w:fldCharType="end"/>
+          </w:r>
+        </w:sdtContent>
+      </w:sdt>
+      <w:r>
+        <w:t xml:space="preserve"> </w:t>
+      </w:r>
+      <w:r>
+        <w:t xml:space="preserve">and </w:t>
+      </w:r>
+      <w:r>
+        <w:t xml:space="preserve">a </w:t>
+      </w:r>
+      <w:r>
+        <w:t xml:space="preserve">9% </w:t>
+      </w:r>
+      <w:r>
+        <w:t>increase</w:t>
+      </w:r>
+      <w:r>
+        <w:t xml:space="preserve"> in </w:t>
+      </w:r>
+      <w:r>
+        <w:t>revenue from membership fees in 2021</w:t>
+      </w:r>
+      <w:r>
+        <w:t xml:space="preserve"> </w:t>
+      </w:r>
+      <w:sdt>
+        <w:sdtPr>
+          <w:id w:val="267132284"/>
+          <w:citation/>
+        </w:sdtPr>
+        <w:sdtContent>
+          <w:r>
+            <w:fldChar w:fldCharType="begin"/>
+          </w:r>
+          <w:r>
+            <w:instrText xml:space="preserve">CITATION Bra21 \l 1033 </w:instrText>
+          </w:r>
+          <w:r>
+            <w:fldChar w:fldCharType="separate"/>
+          </w:r>
+          <w:r>
+            <w:rPr>
+              <w:noProof/>
+            </w:rPr>
+            <w:t>(Jelinek, 2021 Annual Report, 2021)</w:t>
+          </w:r>
+          <w:r>
+            <w:fldChar w:fldCharType="end"/>
+          </w:r>
+        </w:sdtContent>
+      </w:sdt>
+      <w:r>
+        <w:t xml:space="preserve">. </w:t>
+      </w:r>
+      <w:r>
+        <w:t xml:space="preserve"> This </w:t>
+      </w:r>
+      <w:r>
+        <w:t xml:space="preserve">growth was also </w:t>
+      </w:r>
+      <w:r>
+        <w:t>reflect</w:t>
+      </w:r>
+      <w:r>
+        <w:t>ed</w:t>
+      </w:r>
+      <w:r>
+        <w:t xml:space="preserve"> in the </w:t>
       </w:r>
       <w:r>
         <w:t xml:space="preserve">net income </w:t>
@@ -7479,6 +8294,36 @@
       </w:r>
       <w:r>
         <w:t xml:space="preserve"> profits over the long term.</w:t>
+      </w:r>
+      <w:r>
+        <w:t xml:space="preserve"> In term of equity, Costco</w:t>
+      </w:r>
+      <w:r>
+        <w:t xml:space="preserve"> experienced </w:t>
+      </w:r>
+      <w:r>
+        <w:t xml:space="preserve">exceptionally </w:t>
+      </w:r>
+      <w:r>
+        <w:t xml:space="preserve">growth in </w:t>
+      </w:r>
+      <w:r>
+        <w:t>2023</w:t>
+      </w:r>
+      <w:r>
+        <w:t xml:space="preserve">, </w:t>
+      </w:r>
+      <w:r>
+        <w:t xml:space="preserve">with an </w:t>
+      </w:r>
+      <w:r>
+        <w:t>increase of</w:t>
+      </w:r>
+      <w:r>
+        <w:t xml:space="preserve"> over 21% from </w:t>
+      </w:r>
+      <w:r>
+        <w:t xml:space="preserve">2022. </w:t>
       </w:r>
     </w:p>
     <w:p/>
@@ -10923,54 +11768,7 @@
           <w:sz w:val="24"/>
           <w:szCs w:val="24"/>
         </w:rPr>
-        <w:t>Revenues</w:t>
-      </w:r>
-      <w:r>
-        <w:rPr>
-          <w:rFonts w:ascii="Times New Roman" w:hAnsi="Times New Roman" w:cs="Times New Roman"/>
-        </w:rPr>
-        <w:t xml:space="preserve"> </w:t>
-      </w:r>
-      <w:r>
-        <w:rPr>
-          <w:rFonts w:ascii="Times New Roman" w:hAnsi="Times New Roman" w:cs="Times New Roman"/>
-          <w:noProof/>
-        </w:rPr>
-        <w:drawing>
-          <wp:inline distT="0" distB="0" distL="0" distR="0" wp14:anchorId="33EEE6A3" wp14:editId="6F12D234">
-            <wp:extent cx="5535038" cy="2797087"/>
-            <wp:effectExtent l="0" t="0" r="0" b="3810"/>
-            <wp:docPr id="1959042390" name="Picture 1" descr="A graph showing a line&#10;&#10;Description automatically generated"/>
-            <wp:cNvGraphicFramePr>
-              <a:graphicFrameLocks xmlns:a="http://schemas.openxmlformats.org/drawingml/2006/main" noChangeAspect="1"/>
-            </wp:cNvGraphicFramePr>
-            <a:graphic xmlns:a="http://schemas.openxmlformats.org/drawingml/2006/main">
-              <a:graphicData uri="http://schemas.openxmlformats.org/drawingml/2006/picture">
-                <pic:pic xmlns:pic="http://schemas.openxmlformats.org/drawingml/2006/picture">
-                  <pic:nvPicPr>
-                    <pic:cNvPr id="1959042390" name="Picture 1" descr="A graph showing a line&#10;&#10;Description automatically generated"/>
-                    <pic:cNvPicPr/>
-                  </pic:nvPicPr>
-                  <pic:blipFill>
-                    <a:blip r:embed="rId14"/>
-                    <a:stretch>
-                      <a:fillRect/>
-                    </a:stretch>
-                  </pic:blipFill>
-                  <pic:spPr>
-                    <a:xfrm>
-                      <a:off x="0" y="0"/>
-                      <a:ext cx="5592224" cy="2825986"/>
-                    </a:xfrm>
-                    <a:prstGeom prst="rect">
-                      <a:avLst/>
-                    </a:prstGeom>
-                  </pic:spPr>
-                </pic:pic>
-              </a:graphicData>
-            </a:graphic>
-          </wp:inline>
-        </w:drawing>
+        <w:t>Costco’s Assets and Liabilities</w:t>
       </w:r>
     </w:p>
     <w:p>
@@ -10980,123 +11778,12 @@
           <w:rFonts w:ascii="Times New Roman" w:hAnsi="Times New Roman" w:cs="Times New Roman"/>
         </w:rPr>
       </w:pPr>
-    </w:p>
-    <w:p>
-      <w:pPr>
-        <w:spacing w:line="480" w:lineRule="auto"/>
-        <w:rPr>
-          <w:rFonts w:ascii="Times New Roman" w:hAnsi="Times New Roman" w:cs="Times New Roman"/>
-        </w:rPr>
-      </w:pPr>
-    </w:p>
-    <w:p>
-      <w:pPr>
-        <w:spacing w:line="480" w:lineRule="auto"/>
-        <w:rPr>
-          <w:rFonts w:ascii="Times New Roman" w:hAnsi="Times New Roman" w:cs="Times New Roman"/>
-        </w:rPr>
-      </w:pPr>
       <w:r>
         <w:rPr>
           <w:rFonts w:ascii="Times New Roman" w:hAnsi="Times New Roman" w:cs="Times New Roman"/>
           <w:noProof/>
         </w:rPr>
-        <w:drawing>
-          <wp:inline distT="0" distB="0" distL="0" distR="0" wp14:anchorId="495EA5FA" wp14:editId="051E4ABF">
-            <wp:extent cx="5943600" cy="2910205"/>
-            <wp:effectExtent l="0" t="0" r="0" b="4445"/>
-            <wp:docPr id="1767079573" name="Picture 1" descr="A graph of a graph with a red line&#10;&#10;Description automatically generated with medium confidence"/>
-            <wp:cNvGraphicFramePr>
-              <a:graphicFrameLocks xmlns:a="http://schemas.openxmlformats.org/drawingml/2006/main" noChangeAspect="1"/>
-            </wp:cNvGraphicFramePr>
-            <a:graphic xmlns:a="http://schemas.openxmlformats.org/drawingml/2006/main">
-              <a:graphicData uri="http://schemas.openxmlformats.org/drawingml/2006/picture">
-                <pic:pic xmlns:pic="http://schemas.openxmlformats.org/drawingml/2006/picture">
-                  <pic:nvPicPr>
-                    <pic:cNvPr id="1767079573" name="Picture 1" descr="A graph of a graph with a red line&#10;&#10;Description automatically generated with medium confidence"/>
-                    <pic:cNvPicPr/>
-                  </pic:nvPicPr>
-                  <pic:blipFill>
-                    <a:blip r:embed="rId15"/>
-                    <a:stretch>
-                      <a:fillRect/>
-                    </a:stretch>
-                  </pic:blipFill>
-                  <pic:spPr>
-                    <a:xfrm>
-                      <a:off x="0" y="0"/>
-                      <a:ext cx="5943600" cy="2910205"/>
-                    </a:xfrm>
-                    <a:prstGeom prst="rect">
-                      <a:avLst/>
-                    </a:prstGeom>
-                  </pic:spPr>
-                </pic:pic>
-              </a:graphicData>
-            </a:graphic>
-          </wp:inline>
-        </w:drawing>
-      </w:r>
-    </w:p>
-    <w:p>
-      <w:pPr>
-        <w:spacing w:line="480" w:lineRule="auto"/>
-        <w:rPr>
-          <w:rFonts w:ascii="Times New Roman" w:hAnsi="Times New Roman" w:cs="Times New Roman"/>
-          <w:sz w:val="24"/>
-          <w:szCs w:val="24"/>
-        </w:rPr>
-      </w:pPr>
-      <w:r>
-        <w:rPr>
-          <w:rFonts w:ascii="Times New Roman" w:hAnsi="Times New Roman" w:cs="Times New Roman"/>
-          <w:sz w:val="24"/>
-          <w:szCs w:val="24"/>
-        </w:rPr>
-        <w:t xml:space="preserve">Shows </w:t>
-      </w:r>
-      <w:proofErr w:type="gramStart"/>
-      <w:r>
-        <w:rPr>
-          <w:rFonts w:ascii="Times New Roman" w:hAnsi="Times New Roman" w:cs="Times New Roman"/>
-          <w:sz w:val="24"/>
-          <w:szCs w:val="24"/>
-        </w:rPr>
-        <w:t>seasonality</w:t>
-      </w:r>
-      <w:proofErr w:type="gramEnd"/>
-    </w:p>
-    <w:p>
-      <w:pPr>
-        <w:spacing w:line="480" w:lineRule="auto"/>
-        <w:rPr>
-          <w:rFonts w:ascii="Times New Roman" w:hAnsi="Times New Roman" w:cs="Times New Roman"/>
-          <w:sz w:val="24"/>
-          <w:szCs w:val="24"/>
-        </w:rPr>
-      </w:pPr>
-      <w:r>
-        <w:rPr>
-          <w:rFonts w:ascii="Times New Roman" w:hAnsi="Times New Roman" w:cs="Times New Roman"/>
-          <w:sz w:val="24"/>
-          <w:szCs w:val="24"/>
-        </w:rPr>
         <w:lastRenderedPageBreak/>
-        <w:t>Costco’s Assets and Liabilities</w:t>
-      </w:r>
-    </w:p>
-    <w:p>
-      <w:pPr>
-        <w:spacing w:line="480" w:lineRule="auto"/>
-        <w:rPr>
-          <w:rFonts w:ascii="Times New Roman" w:hAnsi="Times New Roman" w:cs="Times New Roman"/>
-        </w:rPr>
-      </w:pPr>
-      <w:r>
-        <w:rPr>
-          <w:rFonts w:ascii="Times New Roman" w:hAnsi="Times New Roman" w:cs="Times New Roman"/>
-          <w:noProof/>
-        </w:rPr>
         <w:drawing>
           <wp:inline distT="0" distB="0" distL="0" distR="0" wp14:anchorId="5BED0EF9" wp14:editId="40180E81">
             <wp:extent cx="5943600" cy="2902585"/>
@@ -11113,7 +11800,7 @@
                     <pic:cNvPicPr/>
                   </pic:nvPicPr>
                   <pic:blipFill>
-                    <a:blip r:embed="rId16"/>
+                    <a:blip r:embed="rId17"/>
                     <a:stretch>
                       <a:fillRect/>
                     </a:stretch>
@@ -11178,7 +11865,7 @@
                     <pic:cNvPicPr/>
                   </pic:nvPicPr>
                   <pic:blipFill>
-                    <a:blip r:embed="rId17"/>
+                    <a:blip r:embed="rId18"/>
                     <a:stretch>
                       <a:fillRect/>
                     </a:stretch>
@@ -11270,7 +11957,7 @@
                     <pic:cNvPicPr/>
                   </pic:nvPicPr>
                   <pic:blipFill>
-                    <a:blip r:embed="rId18"/>
+                    <a:blip r:embed="rId19"/>
                     <a:stretch>
                       <a:fillRect/>
                     </a:stretch>
@@ -11803,46 +12490,14 @@
           <w:color w:val="242424"/>
           <w:spacing w:val="-1"/>
         </w:rPr>
-        <w:t xml:space="preserve"> </w:t>
-      </w:r>
-      <w:proofErr w:type="gramStart"/>
-      <w:r>
-        <w:rPr>
-          <w:color w:val="242424"/>
-          <w:spacing w:val="-1"/>
-        </w:rPr>
-        <w:t>on</w:t>
-      </w:r>
-      <w:proofErr w:type="gramEnd"/>
-      <w:r>
-        <w:rPr>
-          <w:color w:val="242424"/>
-          <w:spacing w:val="-1"/>
-        </w:rPr>
-        <w:t xml:space="preserve"> </w:t>
-      </w:r>
-      <w:r>
-        <w:rPr>
-          <w:color w:val="242424"/>
-          <w:spacing w:val="-1"/>
-        </w:rPr>
-        <w:t xml:space="preserve">their ability to fund the day-to-day </w:t>
-      </w:r>
-      <w:proofErr w:type="gramStart"/>
-      <w:r>
-        <w:rPr>
-          <w:color w:val="242424"/>
-          <w:spacing w:val="-1"/>
-        </w:rPr>
-        <w:t>operations, and</w:t>
-      </w:r>
-      <w:proofErr w:type="gramEnd"/>
-      <w:r>
-        <w:rPr>
-          <w:color w:val="242424"/>
-          <w:spacing w:val="-1"/>
-        </w:rPr>
-        <w:t xml:space="preserve"> impli</w:t>
+        <w:t xml:space="preserve"> on </w:t>
+      </w:r>
+      <w:r>
+        <w:rPr>
+          <w:color w:val="242424"/>
+          <w:spacing w:val="-1"/>
+        </w:rPr>
+        <w:t>their ability to fund the day-to-day operations, and impli</w:t>
       </w:r>
       <w:r>
         <w:rPr>
@@ -11883,304 +12538,6 @@
           <w:spacing w:val="-1"/>
         </w:rPr>
       </w:pPr>
-    </w:p>
-    <w:p>
-      <w:pPr>
-        <w:pStyle w:val="pw-post-body-paragraph"/>
-        <w:shd w:val="clear" w:color="auto" w:fill="FFFFFF"/>
-        <w:spacing w:before="0" w:beforeAutospacing="0" w:after="0" w:afterAutospacing="0" w:line="480" w:lineRule="auto"/>
-        <w:rPr>
-          <w:color w:val="242424"/>
-          <w:spacing w:val="-1"/>
-        </w:rPr>
-      </w:pPr>
-      <w:r>
-        <w:rPr>
-          <w:color w:val="242424"/>
-          <w:spacing w:val="-1"/>
-        </w:rPr>
-        <w:t>Net Income</w:t>
-      </w:r>
-    </w:p>
-    <w:p>
-      <w:pPr>
-        <w:pStyle w:val="pw-post-body-paragraph"/>
-        <w:shd w:val="clear" w:color="auto" w:fill="FFFFFF"/>
-        <w:spacing w:before="0" w:beforeAutospacing="0" w:after="0" w:afterAutospacing="0" w:line="480" w:lineRule="auto"/>
-        <w:rPr>
-          <w:color w:val="242424"/>
-          <w:spacing w:val="-1"/>
-        </w:rPr>
-      </w:pPr>
-      <w:r>
-        <w:rPr>
-          <w:noProof/>
-          <w:color w:val="242424"/>
-          <w:spacing w:val="-1"/>
-        </w:rPr>
-        <w:lastRenderedPageBreak/>
-        <w:drawing>
-          <wp:inline distT="0" distB="0" distL="0" distR="0" wp14:anchorId="668BA7E4" wp14:editId="74BD7C55">
-            <wp:extent cx="5943600" cy="2958465"/>
-            <wp:effectExtent l="0" t="0" r="0" b="0"/>
-            <wp:docPr id="214196022" name="Picture 1" descr="A graph with a line going up&#10;&#10;Description automatically generated"/>
-            <wp:cNvGraphicFramePr>
-              <a:graphicFrameLocks xmlns:a="http://schemas.openxmlformats.org/drawingml/2006/main" noChangeAspect="1"/>
-            </wp:cNvGraphicFramePr>
-            <a:graphic xmlns:a="http://schemas.openxmlformats.org/drawingml/2006/main">
-              <a:graphicData uri="http://schemas.openxmlformats.org/drawingml/2006/picture">
-                <pic:pic xmlns:pic="http://schemas.openxmlformats.org/drawingml/2006/picture">
-                  <pic:nvPicPr>
-                    <pic:cNvPr id="214196022" name="Picture 1" descr="A graph with a line going up&#10;&#10;Description automatically generated"/>
-                    <pic:cNvPicPr/>
-                  </pic:nvPicPr>
-                  <pic:blipFill>
-                    <a:blip r:embed="rId19"/>
-                    <a:stretch>
-                      <a:fillRect/>
-                    </a:stretch>
-                  </pic:blipFill>
-                  <pic:spPr>
-                    <a:xfrm>
-                      <a:off x="0" y="0"/>
-                      <a:ext cx="5943600" cy="2958465"/>
-                    </a:xfrm>
-                    <a:prstGeom prst="rect">
-                      <a:avLst/>
-                    </a:prstGeom>
-                  </pic:spPr>
-                </pic:pic>
-              </a:graphicData>
-            </a:graphic>
-          </wp:inline>
-        </w:drawing>
-      </w:r>
-    </w:p>
-    <w:p>
-      <w:pPr>
-        <w:shd w:val="clear" w:color="auto" w:fill="FFFFFF"/>
-        <w:spacing w:before="100" w:beforeAutospacing="1" w:after="100" w:afterAutospacing="1" w:line="240" w:lineRule="auto"/>
-        <w:rPr>
-          <w:rFonts w:ascii="Roboto" w:eastAsia="Times New Roman" w:hAnsi="Roboto" w:cs="Times New Roman"/>
-          <w:color w:val="444444"/>
-          <w:kern w:val="0"/>
-          <w:sz w:val="21"/>
-          <w:szCs w:val="21"/>
-          <w14:ligatures w14:val="none"/>
-        </w:rPr>
-      </w:pPr>
-      <w:r>
-        <w:rPr>
-          <w:rFonts w:ascii="Roboto" w:eastAsia="Times New Roman" w:hAnsi="Roboto" w:cs="Times New Roman"/>
-          <w:color w:val="444444"/>
-          <w:kern w:val="0"/>
-          <w:sz w:val="21"/>
-          <w:szCs w:val="21"/>
-          <w14:ligatures w14:val="none"/>
-        </w:rPr>
-        <w:t xml:space="preserve">Costco </w:t>
-      </w:r>
-      <w:r>
-        <w:rPr>
-          <w:rFonts w:ascii="Roboto" w:eastAsia="Times New Roman" w:hAnsi="Roboto" w:cs="Times New Roman"/>
-          <w:color w:val="444444"/>
-          <w:kern w:val="0"/>
-          <w:sz w:val="21"/>
-          <w:szCs w:val="21"/>
-          <w14:ligatures w14:val="none"/>
-        </w:rPr>
-        <w:t xml:space="preserve">annual </w:t>
-      </w:r>
-      <w:r>
-        <w:rPr>
-          <w:rFonts w:ascii="Roboto" w:eastAsia="Times New Roman" w:hAnsi="Roboto" w:cs="Times New Roman"/>
-          <w:color w:val="444444"/>
-          <w:kern w:val="0"/>
-          <w:sz w:val="21"/>
-          <w:szCs w:val="21"/>
-          <w14:ligatures w14:val="none"/>
-        </w:rPr>
-        <w:t xml:space="preserve">net income ending </w:t>
-      </w:r>
-      <w:r>
-        <w:rPr>
-          <w:rFonts w:ascii="Roboto" w:eastAsia="Times New Roman" w:hAnsi="Roboto" w:cs="Times New Roman"/>
-          <w:color w:val="444444"/>
-          <w:kern w:val="0"/>
-          <w:sz w:val="21"/>
-          <w:szCs w:val="21"/>
-          <w14:ligatures w14:val="none"/>
-        </w:rPr>
-        <w:t>September</w:t>
-      </w:r>
-      <w:r>
-        <w:rPr>
-          <w:rFonts w:ascii="Roboto" w:eastAsia="Times New Roman" w:hAnsi="Roboto" w:cs="Times New Roman"/>
-          <w:color w:val="444444"/>
-          <w:kern w:val="0"/>
-          <w:sz w:val="21"/>
-          <w:szCs w:val="21"/>
-          <w14:ligatures w14:val="none"/>
-        </w:rPr>
-        <w:t xml:space="preserve"> </w:t>
-      </w:r>
-      <w:r>
-        <w:rPr>
-          <w:rFonts w:ascii="Roboto" w:eastAsia="Times New Roman" w:hAnsi="Roboto" w:cs="Times New Roman"/>
-          <w:color w:val="444444"/>
-          <w:kern w:val="0"/>
-          <w:sz w:val="21"/>
-          <w:szCs w:val="21"/>
-          <w14:ligatures w14:val="none"/>
-        </w:rPr>
-        <w:t>3</w:t>
-      </w:r>
-      <w:r>
-        <w:rPr>
-          <w:rFonts w:ascii="Roboto" w:eastAsia="Times New Roman" w:hAnsi="Roboto" w:cs="Times New Roman"/>
-          <w:color w:val="444444"/>
-          <w:kern w:val="0"/>
-          <w:sz w:val="21"/>
-          <w:szCs w:val="21"/>
-          <w14:ligatures w14:val="none"/>
-        </w:rPr>
-        <w:t xml:space="preserve">, </w:t>
-      </w:r>
-      <w:proofErr w:type="gramStart"/>
-      <w:r>
-        <w:rPr>
-          <w:rFonts w:ascii="Roboto" w:eastAsia="Times New Roman" w:hAnsi="Roboto" w:cs="Times New Roman"/>
-          <w:color w:val="444444"/>
-          <w:kern w:val="0"/>
-          <w:sz w:val="21"/>
-          <w:szCs w:val="21"/>
-          <w14:ligatures w14:val="none"/>
-        </w:rPr>
-        <w:t>2023</w:t>
-      </w:r>
-      <w:proofErr w:type="gramEnd"/>
-      <w:r>
-        <w:rPr>
-          <w:rFonts w:ascii="Roboto" w:eastAsia="Times New Roman" w:hAnsi="Roboto" w:cs="Times New Roman"/>
-          <w:color w:val="444444"/>
-          <w:kern w:val="0"/>
-          <w:sz w:val="21"/>
-          <w:szCs w:val="21"/>
-          <w14:ligatures w14:val="none"/>
-        </w:rPr>
-        <w:t xml:space="preserve"> was </w:t>
-      </w:r>
-      <w:r>
-        <w:rPr>
-          <w:rFonts w:ascii="Roboto" w:eastAsia="Times New Roman" w:hAnsi="Roboto" w:cs="Times New Roman"/>
-          <w:b/>
-          <w:bCs/>
-          <w:color w:val="444444"/>
-          <w:kern w:val="0"/>
-          <w:sz w:val="21"/>
-          <w:szCs w:val="21"/>
-          <w14:ligatures w14:val="none"/>
-        </w:rPr>
-        <w:t>$6.</w:t>
-      </w:r>
-      <w:r>
-        <w:rPr>
-          <w:rFonts w:ascii="Roboto" w:eastAsia="Times New Roman" w:hAnsi="Roboto" w:cs="Times New Roman"/>
-          <w:b/>
-          <w:bCs/>
-          <w:color w:val="444444"/>
-          <w:kern w:val="0"/>
-          <w:sz w:val="21"/>
-          <w:szCs w:val="21"/>
-          <w14:ligatures w14:val="none"/>
-        </w:rPr>
-        <w:t>292</w:t>
-      </w:r>
-      <w:r>
-        <w:rPr>
-          <w:rFonts w:ascii="Roboto" w:eastAsia="Times New Roman" w:hAnsi="Roboto" w:cs="Times New Roman"/>
-          <w:b/>
-          <w:bCs/>
-          <w:color w:val="444444"/>
-          <w:kern w:val="0"/>
-          <w:sz w:val="21"/>
-          <w:szCs w:val="21"/>
-          <w14:ligatures w14:val="none"/>
-        </w:rPr>
-        <w:t>B</w:t>
-      </w:r>
-      <w:r>
-        <w:rPr>
-          <w:rFonts w:ascii="Roboto" w:eastAsia="Times New Roman" w:hAnsi="Roboto" w:cs="Times New Roman"/>
-          <w:color w:val="444444"/>
-          <w:kern w:val="0"/>
-          <w:sz w:val="21"/>
-          <w:szCs w:val="21"/>
-          <w14:ligatures w14:val="none"/>
-        </w:rPr>
-        <w:t xml:space="preserve">, </w:t>
-      </w:r>
-      <w:r>
-        <w:rPr>
-          <w:rFonts w:ascii="Roboto" w:eastAsia="Times New Roman" w:hAnsi="Roboto" w:cs="Times New Roman"/>
-          <w:color w:val="444444"/>
-          <w:kern w:val="0"/>
-          <w:sz w:val="21"/>
-          <w:szCs w:val="21"/>
-          <w14:ligatures w14:val="none"/>
-        </w:rPr>
-        <w:t xml:space="preserve">about </w:t>
-      </w:r>
-      <w:r>
-        <w:rPr>
-          <w:rFonts w:ascii="Roboto" w:eastAsia="Times New Roman" w:hAnsi="Roboto" w:cs="Times New Roman"/>
-          <w:b/>
-          <w:bCs/>
-          <w:color w:val="444444"/>
-          <w:kern w:val="0"/>
-          <w:sz w:val="21"/>
-          <w:szCs w:val="21"/>
-          <w14:ligatures w14:val="none"/>
-        </w:rPr>
-        <w:t>7.6</w:t>
-      </w:r>
-      <w:r>
-        <w:rPr>
-          <w:rFonts w:ascii="Roboto" w:eastAsia="Times New Roman" w:hAnsi="Roboto" w:cs="Times New Roman"/>
-          <w:b/>
-          <w:bCs/>
-          <w:color w:val="444444"/>
-          <w:kern w:val="0"/>
-          <w:sz w:val="21"/>
-          <w:szCs w:val="21"/>
-          <w14:ligatures w14:val="none"/>
-        </w:rPr>
-        <w:t>7</w:t>
-      </w:r>
-      <w:r>
-        <w:rPr>
-          <w:rFonts w:ascii="Roboto" w:eastAsia="Times New Roman" w:hAnsi="Roboto" w:cs="Times New Roman"/>
-          <w:b/>
-          <w:bCs/>
-          <w:color w:val="444444"/>
-          <w:kern w:val="0"/>
-          <w:sz w:val="21"/>
-          <w:szCs w:val="21"/>
-          <w14:ligatures w14:val="none"/>
-        </w:rPr>
-        <w:t>% increase</w:t>
-      </w:r>
-      <w:r>
-        <w:rPr>
-          <w:rFonts w:ascii="Roboto" w:eastAsia="Times New Roman" w:hAnsi="Roboto" w:cs="Times New Roman"/>
-          <w:color w:val="444444"/>
-          <w:kern w:val="0"/>
-          <w:sz w:val="21"/>
-          <w:szCs w:val="21"/>
-          <w14:ligatures w14:val="none"/>
-        </w:rPr>
-        <w:t> year-over-year.</w:t>
-      </w:r>
     </w:p>
     <w:p>
       <w:pPr>
@@ -12250,6 +12607,7 @@
         <w:rPr>
           <w:noProof/>
         </w:rPr>
+        <w:lastRenderedPageBreak/>
         <w:drawing>
           <wp:inline distT="0" distB="0" distL="0" distR="0" wp14:anchorId="40FD678E" wp14:editId="6F61B054">
             <wp:extent cx="5943600" cy="2859405"/>
@@ -12336,23 +12694,7 @@
           <w:color w:val="242424"/>
           <w:spacing w:val="-1"/>
         </w:rPr>
-        <w:t xml:space="preserve">y </w:t>
-      </w:r>
-      <w:proofErr w:type="gramStart"/>
-      <w:r>
-        <w:rPr>
-          <w:color w:val="242424"/>
-          <w:spacing w:val="-1"/>
-        </w:rPr>
-        <w:t>increase</w:t>
-      </w:r>
-      <w:proofErr w:type="gramEnd"/>
-      <w:r>
-        <w:rPr>
-          <w:color w:val="242424"/>
-          <w:spacing w:val="-1"/>
-        </w:rPr>
-        <w:t xml:space="preserve"> between 2013 to the end of 2022. This suggests that Apple </w:t>
+        <w:t xml:space="preserve">y increase between 2013 to the end of 2022. This suggests that Apple </w:t>
       </w:r>
       <w:r>
         <w:rPr>
@@ -12380,15 +12722,7 @@
           <w:color w:val="242424"/>
           <w:spacing w:val="-1"/>
         </w:rPr>
-        <w:t xml:space="preserve"> every dollar of </w:t>
-      </w:r>
-      <w:r>
-        <w:rPr>
-          <w:color w:val="242424"/>
-          <w:spacing w:val="-1"/>
-        </w:rPr>
-        <w:lastRenderedPageBreak/>
-        <w:t>shareholder equity. This trend could be interpreted as Apple having a</w:t>
+        <w:t xml:space="preserve"> every dollar of shareholder equity. This trend could be interpreted as Apple having a</w:t>
       </w:r>
       <w:r>
         <w:rPr>
@@ -12404,21 +12738,12 @@
         </w:rPr>
         <w:t xml:space="preserve">stable capital structure or a reduction in solvency, </w:t>
       </w:r>
-      <w:proofErr w:type="spellStart"/>
-      <w:r>
-        <w:rPr>
-          <w:color w:val="242424"/>
-          <w:spacing w:val="-1"/>
-        </w:rPr>
-        <w:t>futher</w:t>
-      </w:r>
-      <w:proofErr w:type="spellEnd"/>
-      <w:r>
-        <w:rPr>
-          <w:color w:val="242424"/>
-          <w:spacing w:val="-1"/>
-        </w:rPr>
-        <w:t xml:space="preserve"> </w:t>
+      <w:r>
+        <w:rPr>
+          <w:color w:val="242424"/>
+          <w:spacing w:val="-1"/>
+        </w:rPr>
+        <w:t xml:space="preserve">futher </w:t>
       </w:r>
       <w:r>
         <w:rPr>
@@ -12451,6 +12776,7 @@
           <w:szCs w:val="24"/>
           <w14:ligatures w14:val="none"/>
         </w:rPr>
+        <w:lastRenderedPageBreak/>
         <w:t xml:space="preserve">Return on Equity Ratio (ROE)  </w:t>
       </w:r>
       <w:r>
@@ -13227,6 +13553,7 @@
       <w:r>
         <w:rPr>
           <w:rFonts w:ascii="Times New Roman" w:eastAsia="Times New Roman" w:hAnsi="Times New Roman" w:cs="Times New Roman"/>
+          <w:noProof/>
           <w:color w:val="181E25"/>
           <w:kern w:val="0"/>
           <w:sz w:val="20"/>
@@ -13413,6 +13740,7 @@
           <w:id w:val="1986508911"/>
           <w:citation/>
         </w:sdtPr>
+        <w:sdtEndPr/>
         <w:sdtContent>
           <w:r>
             <w:rPr>
@@ -13428,7 +13756,7 @@
               <w:sz w:val="24"/>
               <w:szCs w:val="24"/>
             </w:rPr>
-            <w:instrText xml:space="preserve"> CITATION Bra21 \l 1033 </w:instrText>
+            <w:instrText xml:space="preserve">CITATION Bra21 \l 1033 </w:instrText>
           </w:r>
           <w:r>
             <w:rPr>
@@ -13445,7 +13773,7 @@
               <w:sz w:val="24"/>
               <w:szCs w:val="24"/>
             </w:rPr>
-            <w:t>(Jelinek, 2021)</w:t>
+            <w:t>(Jelinek, 2021 Annual Report, 2021)</w:t>
           </w:r>
           <w:r>
             <w:rPr>
@@ -13507,29 +13835,7 @@
           <w:szCs w:val="24"/>
           <w:shd w:val="clear" w:color="auto" w:fill="FFFFFF"/>
         </w:rPr>
-        <w:t xml:space="preserve"> during the fourth quarter. Those numbers </w:t>
-      </w:r>
-      <w:proofErr w:type="gramStart"/>
-      <w:r>
-        <w:rPr>
-          <w:rFonts w:ascii="Times New Roman" w:hAnsi="Times New Roman" w:cs="Times New Roman"/>
-          <w:color w:val="1C1D20"/>
-          <w:sz w:val="24"/>
-          <w:szCs w:val="24"/>
-          <w:shd w:val="clear" w:color="auto" w:fill="FFFFFF"/>
-        </w:rPr>
-        <w:t>including</w:t>
-      </w:r>
-      <w:proofErr w:type="gramEnd"/>
-      <w:r>
-        <w:rPr>
-          <w:rFonts w:ascii="Times New Roman" w:hAnsi="Times New Roman" w:cs="Times New Roman"/>
-          <w:color w:val="1C1D20"/>
-          <w:sz w:val="24"/>
-          <w:szCs w:val="24"/>
-          <w:shd w:val="clear" w:color="auto" w:fill="FFFFFF"/>
-        </w:rPr>
-        <w:t xml:space="preserve"> the positive impact from gas inflation and FX. Foreign currencies relative to the U.S. dollar positively impact sales by approximately 230 basis points, whereas gasoline price inflation positively impacted sales by approximately 385 basis points.</w:t>
+        <w:t xml:space="preserve"> during the fourth quarter. Those numbers including the positive impact from gas inflation and FX. Foreign currencies relative to the U.S. dollar positively impact sales by approximately 230 basis points, whereas gasoline price inflation positively impacted sales by approximately 385 basis points.</w:t>
       </w:r>
       <w:r>
         <w:rPr>
@@ -13553,6 +13859,7 @@
           <w:id w:val="184868150"/>
           <w:citation/>
         </w:sdtPr>
+        <w:sdtEndPr/>
         <w:sdtContent>
           <w:r>
             <w:rPr>
@@ -14084,29 +14391,7 @@
           <w:sz w:val="24"/>
           <w:szCs w:val="24"/>
         </w:rPr>
-        <w:t xml:space="preserve">cover short-term obligations. However, downward trends in </w:t>
-      </w:r>
-      <w:proofErr w:type="gramStart"/>
-      <w:r>
-        <w:rPr>
-          <w:rFonts w:ascii="Times New Roman" w:hAnsi="Times New Roman" w:cs="Times New Roman"/>
-          <w:color w:val="242424"/>
-          <w:spacing w:val="-1"/>
-          <w:sz w:val="24"/>
-          <w:szCs w:val="24"/>
-        </w:rPr>
-        <w:t>the recent year</w:t>
-      </w:r>
-      <w:proofErr w:type="gramEnd"/>
-      <w:r>
-        <w:rPr>
-          <w:rFonts w:ascii="Times New Roman" w:hAnsi="Times New Roman" w:cs="Times New Roman"/>
-          <w:color w:val="242424"/>
-          <w:spacing w:val="-1"/>
-          <w:sz w:val="24"/>
-          <w:szCs w:val="24"/>
-        </w:rPr>
-        <w:t xml:space="preserve"> </w:t>
+        <w:t xml:space="preserve">cover short-term obligations. However, downward trends in the recent year </w:t>
       </w:r>
       <w:r>
         <w:rPr>
@@ -14483,6 +14768,7 @@
           <w:id w:val="1989047518"/>
           <w:citation/>
         </w:sdtPr>
+        <w:sdtEndPr/>
         <w:sdtContent>
           <w:r>
             <w:rPr>
@@ -15554,6 +15840,7 @@
           <w:docPartUnique/>
         </w:docPartObj>
       </w:sdtPr>
+      <w:sdtEndPr/>
       <w:sdtContent>
         <w:p>
           <w:pPr>
@@ -15578,6 +15865,7 @@
             <w:id w:val="-573587230"/>
             <w:bibliography/>
           </w:sdtPr>
+          <w:sdtEndPr/>
           <w:sdtContent>
             <w:p>
               <w:pPr>
@@ -15833,6 +16121,7 @@
         <w:docPartUnique/>
       </w:docPartObj>
     </w:sdtPr>
+    <w:sdtEndPr/>
     <w:sdtContent>
       <w:sdt>
         <w:sdtPr>
@@ -15842,6 +16131,7 @@
             <w:docPartUnique/>
           </w:docPartObj>
         </w:sdtPr>
+        <w:sdtEndPr/>
         <w:sdtContent>
           <w:p>
             <w:pPr>
@@ -19477,7 +19767,7 @@
     <b:Month>January</b:Month>
     <b:Day>29</b:Day>
     <b:URL>https://en.wikipedia.org/wiki/Apple_Inc.</b:URL>
-    <b:RefOrder>4</b:RefOrder>
+    <b:RefOrder>5</b:RefOrder>
   </b:Source>
   <b:Source>
     <b:Tag>Smi22</b:Tag>
@@ -19500,7 +19790,7 @@
         </b:NameList>
       </b:Author>
     </b:Author>
-    <b:RefOrder>5</b:RefOrder>
+    <b:RefOrder>6</b:RefOrder>
   </b:Source>
   <b:Source>
     <b:Tag>Kro24</b:Tag>
@@ -19512,7 +19802,7 @@
     <b:Month>January</b:Month>
     <b:Day>19</b:Day>
     <b:URL>https://en.wikipedia.org/wiki/Kroger</b:URL>
-    <b:RefOrder>6</b:RefOrder>
+    <b:RefOrder>7</b:RefOrder>
   </b:Source>
   <b:Source>
     <b:Tag>The</b:Tag>
@@ -19521,7 +19811,7 @@
     <b:Title>The Kroger Co. - Sell</b:Title>
     <b:InternetSiteTitle>Zacks</b:InternetSiteTitle>
     <b:URL>https://www.zacks.com/stock/research/KR/stock-style-scores</b:URL>
-    <b:RefOrder>7</b:RefOrder>
+    <b:RefOrder>8</b:RefOrder>
   </b:Source>
   <b:Source>
     <b:Tag>Inc23</b:Tag>
@@ -19541,29 +19831,7 @@
     </b:Author>
     <b:Publisher>United States Securities and Exchange Commission</b:Publisher>
     <b:City>Washington, D.C.</b:City>
-    <b:RefOrder>3</b:RefOrder>
-  </b:Source>
-  <b:Source>
-    <b:Tag>Bra21</b:Tag>
-    <b:SourceType>DocumentFromInternetSite</b:SourceType>
-    <b:Guid>{55359040-545F-4047-BEB7-9F7738D06825}</b:Guid>
-    <b:Title>Costco Wholesale 2021 Annual Report Fiscal Year Ended August 29, 2021</b:Title>
-    <b:Year>2021</b:Year>
-    <b:Month>December</b:Month>
-    <b:Day>9</b:Day>
-    <b:InternetSiteTitle>PublicNow</b:InternetSiteTitle>
-    <b:URL>https://docs.publicnow.com/viewDoc?hash_primary=465751E761CBC909C2AA85BEBE662F853AE5A63B</b:URL>
-    <b:Author>
-      <b:Author>
-        <b:NameList>
-          <b:Person>
-            <b:Last>Jelinek</b:Last>
-            <b:First>Braig</b:First>
-          </b:Person>
-        </b:NameList>
-      </b:Author>
-    </b:Author>
-    <b:RefOrder>1</b:RefOrder>
+    <b:RefOrder>4</b:RefOrder>
   </b:Source>
   <b:Source>
     <b:Tag>Ric21</b:Tag>
@@ -19602,13 +19870,57 @@
     <b:Month>September</b:Month>
     <b:Day>23</b:Day>
     <b:URL>https://www.fool.com/earnings/call-transcripts/2021/09/24/costco-wholesale-cost-q4-2021-earnings-call-transc/</b:URL>
+    <b:RefOrder>3</b:RefOrder>
+  </b:Source>
+  <b:Source>
+    <b:Tag>Cra20</b:Tag>
+    <b:SourceType>DocumentFromInternetSite</b:SourceType>
+    <b:Guid>{F64F1021-AA88-4410-B20A-F8794406F18E}</b:Guid>
+    <b:Title>2020 Annual Report</b:Title>
+    <b:Year>2020</b:Year>
+    <b:Author>
+      <b:Author>
+        <b:NameList>
+          <b:Person>
+            <b:Last>Jelinek</b:Last>
+            <b:First>Craig</b:First>
+          </b:Person>
+        </b:NameList>
+      </b:Author>
+    </b:Author>
+    <b:InternetSiteTitle>Investor.Costco.com</b:InternetSiteTitle>
+    <b:Month>December</b:Month>
+    <b:Day>10</b:Day>
+    <b:URL>https://s201.q4cdn.com/287523651/files/doc_financials/2020/ar/2020-Annual-report.pdf</b:URL>
+    <b:RefOrder>1</b:RefOrder>
+  </b:Source>
+  <b:Source>
+    <b:Tag>Bra21</b:Tag>
+    <b:SourceType>DocumentFromInternetSite</b:SourceType>
+    <b:Guid>{DEAD917C-D7F2-40FE-A698-7F7C5D38B4B6}</b:Guid>
+    <b:Title>2021 Annual Report</b:Title>
+    <b:Year>2021</b:Year>
+    <b:Month>December</b:Month>
+    <b:Day>10</b:Day>
+    <b:InternetSiteTitle>Investor.costco.com</b:InternetSiteTitle>
+    <b:URL>https://s201.q4cdn.com/287523651/files/doc_financials/2020/ar/2020-Annual-report.pdf</b:URL>
+    <b:Author>
+      <b:Author>
+        <b:NameList>
+          <b:Person>
+            <b:Last>Jelinek</b:Last>
+            <b:First>Craig</b:First>
+          </b:Person>
+        </b:NameList>
+      </b:Author>
+    </b:Author>
     <b:RefOrder>2</b:RefOrder>
   </b:Source>
 </b:Sources>
 </file>
 
 <file path=customXml/itemProps1.xml><?xml version="1.0" encoding="utf-8"?>
-<ds:datastoreItem xmlns:ds="http://schemas.openxmlformats.org/officeDocument/2006/customXml" ds:itemID="{1D12DAAA-65E1-4922-B976-41E1A964CA60}">
+<ds:datastoreItem xmlns:ds="http://schemas.openxmlformats.org/officeDocument/2006/customXml" ds:itemID="{9981670D-BEC2-423F-B3FA-F21CD32C9772}">
   <ds:schemaRefs>
     <ds:schemaRef ds:uri="http://schemas.openxmlformats.org/officeDocument/2006/bibliography"/>
   </ds:schemaRefs>

</xml_diff>